<commit_message>
draft with rls analysis hopefully done
</commit_message>
<xml_diff>
--- a/Writing/Spatial_pee_draft_v03.docx
+++ b/Writing/Spatial_pee_draft_v03.docx
@@ -1532,6 +1532,7 @@
         <w:t xml:space="preserve"> </w:t>
       </w:r>
       <w:commentRangeStart w:id="16"/>
+      <w:proofErr w:type="gramStart"/>
       <w:r>
         <w:rPr>
           <w:rFonts w:ascii="Times New Roman" w:eastAsia="Times New Roman" w:hAnsi="Times New Roman" w:cs="Times New Roman"/>
@@ -1540,6 +1541,7 @@
         <w:t>However</w:t>
       </w:r>
       <w:commentRangeEnd w:id="16"/>
+      <w:proofErr w:type="gramEnd"/>
       <w:r>
         <w:rPr>
           <w:rStyle w:val="CommentReference"/>
@@ -10945,9 +10947,18 @@
           <w:rFonts w:ascii="Times New Roman" w:hAnsi="Times New Roman" w:cs="Times New Roman"/>
           <w:lang w:val="en-CA"/>
         </w:rPr>
-        <w:t xml:space="preserve"> We checked for collinearity of variables using car::</w:t>
+        <w:t xml:space="preserve"> We checked for collinearity of variables using </w:t>
+      </w:r>
+      <w:proofErr w:type="gramStart"/>
+      <w:r>
+        <w:rPr>
+          <w:rFonts w:ascii="Times New Roman" w:hAnsi="Times New Roman" w:cs="Times New Roman"/>
+          <w:lang w:val="en-CA"/>
+        </w:rPr>
+        <w:t>car::</w:t>
       </w:r>
       <w:proofErr w:type="spellStart"/>
+      <w:proofErr w:type="gramEnd"/>
       <w:r>
         <w:rPr>
           <w:rFonts w:ascii="Times New Roman" w:hAnsi="Times New Roman" w:cs="Times New Roman"/>
@@ -10978,6 +10989,7 @@
         <w:t xml:space="preserve">. We visually inspected model residuals by plotting the output from </w:t>
       </w:r>
       <w:proofErr w:type="spellStart"/>
+      <w:proofErr w:type="gramStart"/>
       <w:r>
         <w:rPr>
           <w:rFonts w:ascii="Times New Roman" w:hAnsi="Times New Roman" w:cs="Times New Roman"/>
@@ -10994,6 +11006,7 @@
         <w:t>::</w:t>
       </w:r>
       <w:proofErr w:type="spellStart"/>
+      <w:proofErr w:type="gramEnd"/>
       <w:r>
         <w:rPr>
           <w:rFonts w:ascii="Times New Roman" w:hAnsi="Times New Roman" w:cs="Times New Roman"/>
@@ -11302,7 +11315,21 @@
           <w:rFonts w:ascii="Times New Roman" w:hAnsi="Times New Roman" w:cs="Times New Roman"/>
           <w:lang w:val="en-CA"/>
         </w:rPr>
-        <w:t>the four fish families (</w:t>
+        <w:t xml:space="preserve">the </w:t>
+      </w:r>
+      <w:r>
+        <w:rPr>
+          <w:rFonts w:ascii="Times New Roman" w:hAnsi="Times New Roman" w:cs="Times New Roman"/>
+          <w:lang w:val="en-CA"/>
+        </w:rPr>
+        <w:t>three</w:t>
+      </w:r>
+      <w:r>
+        <w:rPr>
+          <w:rFonts w:ascii="Times New Roman" w:hAnsi="Times New Roman" w:cs="Times New Roman"/>
+          <w:lang w:val="en-CA"/>
+        </w:rPr>
+        <w:t xml:space="preserve"> fish families (</w:t>
       </w:r>
       <w:proofErr w:type="spellStart"/>
       <w:r>
@@ -11366,7 +11393,21 @@
           <w:rFonts w:ascii="Times New Roman" w:hAnsi="Times New Roman" w:cs="Times New Roman"/>
           <w:lang w:val="en-CA"/>
         </w:rPr>
-        <w:t xml:space="preserve">) and four </w:t>
+        <w:t xml:space="preserve">) and </w:t>
+      </w:r>
+      <w:r>
+        <w:rPr>
+          <w:rFonts w:ascii="Times New Roman" w:hAnsi="Times New Roman" w:cs="Times New Roman"/>
+          <w:lang w:val="en-CA"/>
+        </w:rPr>
+        <w:t>three</w:t>
+      </w:r>
+      <w:r>
+        <w:rPr>
+          <w:rFonts w:ascii="Times New Roman" w:hAnsi="Times New Roman" w:cs="Times New Roman"/>
+          <w:lang w:val="en-CA"/>
+        </w:rPr>
+        <w:t xml:space="preserve"> </w:t>
       </w:r>
       <w:r>
         <w:rPr>
@@ -12008,7 +12049,38 @@
           <w:color w:val="000000"/>
           <w:lang w:val="en-CA"/>
         </w:rPr>
-        <w:t>We inspected residuals as above, and the model met all assumptions.</w:t>
+        <w:t xml:space="preserve">We inspected residuals as above, </w:t>
+      </w:r>
+      <w:r>
+        <w:rPr>
+          <w:rFonts w:ascii="Times New Roman" w:hAnsi="Times New Roman" w:cs="Times New Roman"/>
+          <w:color w:val="000000"/>
+          <w:lang w:val="en-CA"/>
+        </w:rPr>
+        <w:t xml:space="preserve">checked for </w:t>
+      </w:r>
+      <w:r>
+        <w:rPr>
+          <w:rFonts w:ascii="Times New Roman" w:hAnsi="Times New Roman" w:cs="Times New Roman"/>
+          <w:lang w:val="en-CA"/>
+        </w:rPr>
+        <w:t xml:space="preserve">collinearity </w:t>
+      </w:r>
+      <w:r>
+        <w:rPr>
+          <w:rFonts w:ascii="Times New Roman" w:hAnsi="Times New Roman" w:cs="Times New Roman"/>
+          <w:color w:val="000000"/>
+          <w:lang w:val="en-CA"/>
+        </w:rPr>
+        <w:t xml:space="preserve">between variables, </w:t>
+      </w:r>
+      <w:r>
+        <w:rPr>
+          <w:rFonts w:ascii="Times New Roman" w:hAnsi="Times New Roman" w:cs="Times New Roman"/>
+          <w:color w:val="000000"/>
+          <w:lang w:val="en-CA"/>
+        </w:rPr>
+        <w:t>and the model met all assumptions.</w:t>
       </w:r>
       <w:r>
         <w:rPr>
@@ -12414,16 +12486,7 @@
           <w:rFonts w:ascii="Times New Roman" w:hAnsi="Times New Roman" w:cs="Times New Roman"/>
           <w:lang w:val="en-CA"/>
         </w:rPr>
-        <w:t>meso-s</w:t>
-      </w:r>
-      <w:bookmarkStart w:id="74" w:name="_GoBack"/>
-      <w:bookmarkEnd w:id="74"/>
-      <w:r>
-        <w:rPr>
-          <w:rFonts w:ascii="Times New Roman" w:hAnsi="Times New Roman" w:cs="Times New Roman"/>
-          <w:lang w:val="en-CA"/>
-        </w:rPr>
-        <w:t xml:space="preserve">cale </w:t>
+        <w:t xml:space="preserve">meso-scale </w:t>
       </w:r>
       <w:r>
         <w:rPr>
@@ -12632,14 +12695,70 @@
           <w:rFonts w:ascii="Times New Roman" w:hAnsi="Times New Roman" w:cs="Times New Roman"/>
           <w:lang w:val="en-CA"/>
         </w:rPr>
-        <w:t>, p = 0.90), tide exchange (</w:t>
-      </w:r>
-      <w:r>
-        <w:rPr>
-          <w:rFonts w:ascii="Times New Roman" w:hAnsi="Times New Roman" w:cs="Times New Roman"/>
-          <w:lang w:val="en-CA"/>
-        </w:rPr>
-        <w:t xml:space="preserve">p = 0.82), Shannon diversity (p = 0.71), or survey depth (p = 0.65, </w:t>
+        <w:t>, p = 0.</w:t>
+      </w:r>
+      <w:r>
+        <w:rPr>
+          <w:rFonts w:ascii="Times New Roman" w:hAnsi="Times New Roman" w:cs="Times New Roman"/>
+          <w:lang w:val="en-CA"/>
+        </w:rPr>
+        <w:t>57</w:t>
+      </w:r>
+      <w:r>
+        <w:rPr>
+          <w:rFonts w:ascii="Times New Roman" w:hAnsi="Times New Roman" w:cs="Times New Roman"/>
+          <w:lang w:val="en-CA"/>
+        </w:rPr>
+        <w:t>), tide exchange (</w:t>
+      </w:r>
+      <w:r>
+        <w:rPr>
+          <w:rFonts w:ascii="Times New Roman" w:hAnsi="Times New Roman" w:cs="Times New Roman"/>
+          <w:lang w:val="en-CA"/>
+        </w:rPr>
+        <w:t>p = 0.</w:t>
+      </w:r>
+      <w:r>
+        <w:rPr>
+          <w:rFonts w:ascii="Times New Roman" w:hAnsi="Times New Roman" w:cs="Times New Roman"/>
+          <w:lang w:val="en-CA"/>
+        </w:rPr>
+        <w:t>99</w:t>
+      </w:r>
+      <w:r>
+        <w:rPr>
+          <w:rFonts w:ascii="Times New Roman" w:hAnsi="Times New Roman" w:cs="Times New Roman"/>
+          <w:lang w:val="en-CA"/>
+        </w:rPr>
+        <w:t>), Shannon diversity (p = 0.</w:t>
+      </w:r>
+      <w:r>
+        <w:rPr>
+          <w:rFonts w:ascii="Times New Roman" w:hAnsi="Times New Roman" w:cs="Times New Roman"/>
+          <w:lang w:val="en-CA"/>
+        </w:rPr>
+        <w:t>4</w:t>
+      </w:r>
+      <w:r>
+        <w:rPr>
+          <w:rFonts w:ascii="Times New Roman" w:hAnsi="Times New Roman" w:cs="Times New Roman"/>
+          <w:lang w:val="en-CA"/>
+        </w:rPr>
+        <w:t>1), or survey depth (p = 0.6</w:t>
+      </w:r>
+      <w:r>
+        <w:rPr>
+          <w:rFonts w:ascii="Times New Roman" w:hAnsi="Times New Roman" w:cs="Times New Roman"/>
+          <w:lang w:val="en-CA"/>
+        </w:rPr>
+        <w:t>1</w:t>
+      </w:r>
+      <w:r>
+        <w:rPr>
+          <w:rFonts w:ascii="Times New Roman" w:hAnsi="Times New Roman" w:cs="Times New Roman"/>
+          <w:lang w:val="en-CA"/>
+        </w:rPr>
+        <w:t xml:space="preserve">, </w:t>
       </w:r>
       <w:r>
         <w:rPr>
@@ -12678,7 +12797,21 @@
           <w:rFonts w:ascii="Times New Roman" w:hAnsi="Times New Roman" w:cs="Times New Roman"/>
           <w:lang w:val="en-CA"/>
         </w:rPr>
-        <w:t xml:space="preserve">). However, we did find a significantly negative interaction between animal abundance and tide exchange (p = 0.02, </w:t>
+        <w:t>). However, we did find a significantly negative interaction between animal abundance and tide exchange (p = 0.0</w:t>
+      </w:r>
+      <w:r>
+        <w:rPr>
+          <w:rFonts w:ascii="Times New Roman" w:hAnsi="Times New Roman" w:cs="Times New Roman"/>
+          <w:lang w:val="en-CA"/>
+        </w:rPr>
+        <w:t>1</w:t>
+      </w:r>
+      <w:r>
+        <w:rPr>
+          <w:rFonts w:ascii="Times New Roman" w:hAnsi="Times New Roman" w:cs="Times New Roman"/>
+          <w:lang w:val="en-CA"/>
+        </w:rPr>
+        <w:t xml:space="preserve">, </w:t>
       </w:r>
       <w:r>
         <w:rPr>
@@ -12870,7 +13003,7 @@
         </w:rPr>
         <w:t xml:space="preserve">, GLMM, p = 0.02). </w:t>
       </w:r>
-      <w:commentRangeStart w:id="75"/>
+      <w:commentRangeStart w:id="74"/>
       <w:r>
         <w:rPr>
           <w:rFonts w:ascii="Times New Roman" w:hAnsi="Times New Roman" w:cs="Times New Roman"/>
@@ -12968,12 +13101,12 @@
         </w:rPr>
         <w:t xml:space="preserve">. </w:t>
       </w:r>
-      <w:commentRangeEnd w:id="75"/>
+      <w:commentRangeEnd w:id="74"/>
       <w:r>
         <w:rPr>
           <w:rStyle w:val="CommentReference"/>
         </w:rPr>
-        <w:commentReference w:id="75"/>
+        <w:commentReference w:id="74"/>
       </w:r>
       <w:r>
         <w:rPr>
@@ -14073,7 +14206,7 @@
         </w:rPr>
         <w:t xml:space="preserve"> </w:t>
       </w:r>
-      <w:commentRangeStart w:id="76"/>
+      <w:commentRangeStart w:id="75"/>
       <w:proofErr w:type="spellStart"/>
       <w:r>
         <w:rPr>
@@ -14090,12 +14223,12 @@
         </w:rPr>
         <w:t>/kg/m</w:t>
       </w:r>
-      <w:commentRangeEnd w:id="76"/>
+      <w:commentRangeEnd w:id="75"/>
       <w:r>
         <w:rPr>
           <w:rStyle w:val="CommentReference"/>
         </w:rPr>
-        <w:commentReference w:id="76"/>
+        <w:commentReference w:id="75"/>
       </w:r>
       <w:r>
         <w:rPr>
@@ -14878,9 +15011,9 @@
           <w:lang w:val="en-CA"/>
         </w:rPr>
       </w:pPr>
+      <w:commentRangeStart w:id="76"/>
       <w:commentRangeStart w:id="77"/>
       <w:commentRangeStart w:id="78"/>
-      <w:commentRangeStart w:id="79"/>
       <w:r>
         <w:rPr>
           <w:rFonts w:ascii="Times New Roman" w:hAnsi="Times New Roman" w:cs="Times New Roman"/>
@@ -14889,17 +15022,24 @@
         </w:rPr>
         <w:t xml:space="preserve">Figure </w:t>
       </w:r>
+      <w:commentRangeEnd w:id="76"/>
+      <w:r>
+        <w:rPr>
+          <w:rFonts w:ascii="Times New Roman" w:hAnsi="Times New Roman" w:cs="Times New Roman"/>
+          <w:b/>
+          <w:lang w:val="en-CA"/>
+        </w:rPr>
+        <w:t>2</w:t>
+      </w:r>
+      <w:r>
+        <w:rPr>
+          <w:rStyle w:val="CommentReference"/>
+        </w:rPr>
+        <w:commentReference w:id="76"/>
+      </w:r>
       <w:commentRangeEnd w:id="77"/>
       <w:r>
         <w:rPr>
-          <w:rFonts w:ascii="Times New Roman" w:hAnsi="Times New Roman" w:cs="Times New Roman"/>
-          <w:b/>
-          <w:lang w:val="en-CA"/>
-        </w:rPr>
-        <w:t>2</w:t>
-      </w:r>
-      <w:r>
-        <w:rPr>
           <w:rStyle w:val="CommentReference"/>
         </w:rPr>
         <w:commentReference w:id="77"/>
@@ -14910,13 +15050,6 @@
           <w:rStyle w:val="CommentReference"/>
         </w:rPr>
         <w:commentReference w:id="78"/>
-      </w:r>
-      <w:commentRangeEnd w:id="79"/>
-      <w:r>
-        <w:rPr>
-          <w:rStyle w:val="CommentReference"/>
-        </w:rPr>
-        <w:commentReference w:id="79"/>
       </w:r>
       <w:r>
         <w:rPr>
@@ -14959,6 +15092,24 @@
           <w:lang w:val="en-CA"/>
         </w:rPr>
       </w:pPr>
+    </w:p>
+    <w:p>
+      <w:pPr>
+        <w:rPr>
+          <w:rFonts w:ascii="Times New Roman" w:hAnsi="Times New Roman" w:cs="Times New Roman"/>
+          <w:b/>
+          <w:lang w:val="en-CA"/>
+        </w:rPr>
+      </w:pPr>
+    </w:p>
+    <w:p>
+      <w:pPr>
+        <w:rPr>
+          <w:rFonts w:ascii="Times New Roman" w:hAnsi="Times New Roman" w:cs="Times New Roman"/>
+          <w:b/>
+          <w:lang w:val="en-CA"/>
+        </w:rPr>
+      </w:pPr>
       <w:r>
         <w:rPr>
           <w:rFonts w:ascii="Times New Roman" w:hAnsi="Times New Roman" w:cs="Times New Roman"/>
@@ -14966,12 +15117,11 @@
           <w:noProof/>
           <w:lang w:val="en-CA"/>
         </w:rPr>
-        <w:lastRenderedPageBreak/>
         <w:drawing>
-          <wp:inline distT="0" distB="0" distL="0" distR="0" wp14:anchorId="6BACBC7C" wp14:editId="5C0CFE07">
-            <wp:extent cx="5943600" cy="3343275"/>
-            <wp:effectExtent l="0" t="0" r="0" b="0"/>
-            <wp:docPr id="5" name="Picture 5"/>
+          <wp:inline distT="0" distB="0" distL="0" distR="0" wp14:anchorId="2D3697BC" wp14:editId="15184E3F">
+            <wp:extent cx="5943600" cy="6686550"/>
+            <wp:effectExtent l="0" t="0" r="0" b="6350"/>
+            <wp:docPr id="13" name="Picture 13"/>
             <wp:cNvGraphicFramePr>
               <a:graphicFrameLocks xmlns:a="http://schemas.openxmlformats.org/drawingml/2006/main" noChangeAspect="1"/>
             </wp:cNvGraphicFramePr>
@@ -14979,7 +15129,7 @@
               <a:graphicData uri="http://schemas.openxmlformats.org/drawingml/2006/picture">
                 <pic:pic xmlns:pic="http://schemas.openxmlformats.org/drawingml/2006/picture">
                   <pic:nvPicPr>
-                    <pic:cNvPr id="5" name="Fig3.png"/>
+                    <pic:cNvPr id="13" name="Fig3panel.png"/>
                     <pic:cNvPicPr/>
                   </pic:nvPicPr>
                   <pic:blipFill>
@@ -14997,7 +15147,7 @@
                   <pic:spPr>
                     <a:xfrm>
                       <a:off x="0" y="0"/>
-                      <a:ext cx="5943600" cy="3343275"/>
+                      <a:ext cx="5943600" cy="6686550"/>
                     </a:xfrm>
                     <a:prstGeom prst="rect">
                       <a:avLst/>
@@ -15041,7 +15191,7 @@
         </w:rPr>
         <w:t>.</w:t>
       </w:r>
-      <w:commentRangeStart w:id="80"/>
+      <w:commentRangeStart w:id="79"/>
       <w:r>
         <w:rPr>
           <w:rFonts w:ascii="Times New Roman" w:hAnsi="Times New Roman" w:cs="Times New Roman"/>
@@ -15050,12 +15200,12 @@
         </w:rPr>
         <w:t xml:space="preserve"> </w:t>
       </w:r>
-      <w:commentRangeEnd w:id="80"/>
+      <w:commentRangeEnd w:id="79"/>
       <w:r>
         <w:rPr>
           <w:rStyle w:val="CommentReference"/>
         </w:rPr>
-        <w:commentReference w:id="80"/>
+        <w:commentReference w:id="79"/>
       </w:r>
       <w:r>
         <w:rPr>
@@ -15136,29 +15286,6 @@
           <w:lang w:val="en-CA"/>
         </w:rPr>
       </w:pPr>
-    </w:p>
-    <w:p>
-      <w:pPr>
-        <w:rPr>
-          <w:rFonts w:ascii="Times New Roman" w:hAnsi="Times New Roman" w:cs="Times New Roman"/>
-          <w:lang w:val="en-CA"/>
-        </w:rPr>
-      </w:pPr>
-    </w:p>
-    <w:p>
-      <w:pPr>
-        <w:rPr>
-          <w:rFonts w:ascii="Times New Roman" w:hAnsi="Times New Roman" w:cs="Times New Roman"/>
-          <w:lang w:val="en-CA"/>
-        </w:rPr>
-      </w:pPr>
-      <w:r>
-        <w:rPr>
-          <w:rFonts w:ascii="Times New Roman" w:hAnsi="Times New Roman" w:cs="Times New Roman"/>
-          <w:lang w:val="en-CA"/>
-        </w:rPr>
-        <w:br w:type="page"/>
-      </w:r>
       <w:r>
         <w:rPr>
           <w:rFonts w:ascii="Times New Roman" w:hAnsi="Times New Roman" w:cs="Times New Roman"/>
@@ -15167,10 +15294,10 @@
         </w:rPr>
         <w:lastRenderedPageBreak/>
         <w:drawing>
-          <wp:inline distT="0" distB="0" distL="0" distR="0" wp14:anchorId="3C4996E3" wp14:editId="6E2E4AD8">
-            <wp:extent cx="5486400" cy="8229600"/>
-            <wp:effectExtent l="0" t="0" r="0" b="0"/>
-            <wp:docPr id="3" name="Picture 3"/>
+          <wp:inline distT="0" distB="0" distL="0" distR="0" wp14:anchorId="5B28FF7C" wp14:editId="53945DAE">
+            <wp:extent cx="5943600" cy="6792595"/>
+            <wp:effectExtent l="0" t="0" r="0" b="1905"/>
+            <wp:docPr id="15" name="Picture 15"/>
             <wp:cNvGraphicFramePr>
               <a:graphicFrameLocks xmlns:a="http://schemas.openxmlformats.org/drawingml/2006/main" noChangeAspect="1"/>
             </wp:cNvGraphicFramePr>
@@ -15178,279 +15305,11 @@
               <a:graphicData uri="http://schemas.openxmlformats.org/drawingml/2006/picture">
                 <pic:pic xmlns:pic="http://schemas.openxmlformats.org/drawingml/2006/picture">
                   <pic:nvPicPr>
-                    <pic:cNvPr id="3" name="rls_families.png"/>
+                    <pic:cNvPr id="15" name="Fig4.png"/>
                     <pic:cNvPicPr/>
                   </pic:nvPicPr>
                   <pic:blipFill>
                     <a:blip r:embed="rId15" cstate="print">
-                      <a:extLst>
-                        <a:ext uri="{28A0092B-C50C-407E-A947-70E740481C1C}">
-                          <a14:useLocalDpi xmlns:a14="http://schemas.microsoft.com/office/drawing/2010/main" val="0"/>
-                        </a:ext>
-                      </a:extLst>
-                    </a:blip>
-                    <a:stretch>
-                      <a:fillRect/>
-                    </a:stretch>
-                  </pic:blipFill>
-                  <pic:spPr>
-                    <a:xfrm>
-                      <a:off x="0" y="0"/>
-                      <a:ext cx="5486400" cy="8229600"/>
-                    </a:xfrm>
-                    <a:prstGeom prst="rect">
-                      <a:avLst/>
-                    </a:prstGeom>
-                  </pic:spPr>
-                </pic:pic>
-              </a:graphicData>
-            </a:graphic>
-          </wp:inline>
-        </w:drawing>
-      </w:r>
-    </w:p>
-    <w:p>
-      <w:pPr>
-        <w:rPr>
-          <w:rFonts w:ascii="Times New Roman" w:hAnsi="Times New Roman" w:cs="Times New Roman"/>
-          <w:lang w:val="en-CA"/>
-        </w:rPr>
-      </w:pPr>
-    </w:p>
-    <w:p>
-      <w:pPr>
-        <w:rPr>
-          <w:rFonts w:ascii="Times New Roman" w:hAnsi="Times New Roman" w:cs="Times New Roman"/>
-          <w:lang w:val="en-CA"/>
-        </w:rPr>
-      </w:pPr>
-      <w:r>
-        <w:rPr>
-          <w:rFonts w:ascii="Times New Roman" w:hAnsi="Times New Roman" w:cs="Times New Roman"/>
-          <w:noProof/>
-          <w:lang w:val="en-CA"/>
-        </w:rPr>
-        <w:drawing>
-          <wp:inline distT="0" distB="0" distL="0" distR="0" wp14:anchorId="426D2903" wp14:editId="51D377FC">
-            <wp:extent cx="5943600" cy="3343275"/>
-            <wp:effectExtent l="0" t="0" r="0" b="0"/>
-            <wp:docPr id="2" name="Picture 2"/>
-            <wp:cNvGraphicFramePr>
-              <a:graphicFrameLocks xmlns:a="http://schemas.openxmlformats.org/drawingml/2006/main" noChangeAspect="1"/>
-            </wp:cNvGraphicFramePr>
-            <a:graphic xmlns:a="http://schemas.openxmlformats.org/drawingml/2006/main">
-              <a:graphicData uri="http://schemas.openxmlformats.org/drawingml/2006/picture">
-                <pic:pic xmlns:pic="http://schemas.openxmlformats.org/drawingml/2006/picture">
-                  <pic:nvPicPr>
-                    <pic:cNvPr id="2" name="Fig4b.png"/>
-                    <pic:cNvPicPr/>
-                  </pic:nvPicPr>
-                  <pic:blipFill>
-                    <a:blip r:embed="rId16" cstate="print">
-                      <a:extLst>
-                        <a:ext uri="{28A0092B-C50C-407E-A947-70E740481C1C}">
-                          <a14:useLocalDpi xmlns:a14="http://schemas.microsoft.com/office/drawing/2010/main" val="0"/>
-                        </a:ext>
-                      </a:extLst>
-                    </a:blip>
-                    <a:stretch>
-                      <a:fillRect/>
-                    </a:stretch>
-                  </pic:blipFill>
-                  <pic:spPr>
-                    <a:xfrm>
-                      <a:off x="0" y="0"/>
-                      <a:ext cx="5943600" cy="3343275"/>
-                    </a:xfrm>
-                    <a:prstGeom prst="rect">
-                      <a:avLst/>
-                    </a:prstGeom>
-                  </pic:spPr>
-                </pic:pic>
-              </a:graphicData>
-            </a:graphic>
-          </wp:inline>
-        </w:drawing>
-      </w:r>
-    </w:p>
-    <w:p>
-      <w:pPr>
-        <w:rPr>
-          <w:rFonts w:ascii="Times New Roman" w:hAnsi="Times New Roman" w:cs="Times New Roman"/>
-          <w:lang w:val="en-CA"/>
-        </w:rPr>
-      </w:pPr>
-      <w:r>
-        <w:rPr>
-          <w:rFonts w:ascii="Times New Roman" w:hAnsi="Times New Roman" w:cs="Times New Roman"/>
-          <w:b/>
-          <w:lang w:val="en-CA"/>
-        </w:rPr>
-        <w:t xml:space="preserve">Figure </w:t>
-      </w:r>
-      <w:r>
-        <w:rPr>
-          <w:rFonts w:ascii="Times New Roman" w:hAnsi="Times New Roman" w:cs="Times New Roman"/>
-          <w:b/>
-          <w:lang w:val="en-CA"/>
-        </w:rPr>
-        <w:t>4</w:t>
-      </w:r>
-      <w:r>
-        <w:rPr>
-          <w:rFonts w:ascii="Times New Roman" w:hAnsi="Times New Roman" w:cs="Times New Roman"/>
-          <w:b/>
-          <w:lang w:val="en-CA"/>
-        </w:rPr>
-        <w:t>.</w:t>
-      </w:r>
-      <w:commentRangeStart w:id="81"/>
-      <w:r>
-        <w:rPr>
-          <w:rFonts w:ascii="Times New Roman" w:hAnsi="Times New Roman" w:cs="Times New Roman"/>
-          <w:lang w:val="en-CA"/>
-        </w:rPr>
-        <w:t xml:space="preserve"> </w:t>
-      </w:r>
-      <w:commentRangeEnd w:id="81"/>
-      <w:r>
-        <w:rPr>
-          <w:rStyle w:val="CommentReference"/>
-        </w:rPr>
-        <w:commentReference w:id="81"/>
-      </w:r>
-      <w:r>
-        <w:rPr>
-          <w:rFonts w:ascii="Times New Roman" w:hAnsi="Times New Roman" w:cs="Times New Roman"/>
-          <w:lang w:val="en-CA"/>
-        </w:rPr>
-        <w:t xml:space="preserve">(a) </w:t>
-      </w:r>
-      <w:commentRangeStart w:id="82"/>
-      <w:r>
-        <w:rPr>
-          <w:rFonts w:ascii="Times New Roman" w:hAnsi="Times New Roman" w:cs="Times New Roman"/>
-          <w:lang w:val="en-CA"/>
-        </w:rPr>
-        <w:t xml:space="preserve">Model </w:t>
-      </w:r>
-      <w:commentRangeEnd w:id="82"/>
-      <w:r>
-        <w:rPr>
-          <w:rStyle w:val="CommentReference"/>
-        </w:rPr>
-        <w:commentReference w:id="82"/>
-      </w:r>
-      <w:r>
-        <w:rPr>
-          <w:rFonts w:ascii="Times New Roman" w:hAnsi="Times New Roman" w:cs="Times New Roman"/>
-          <w:lang w:val="en-CA"/>
-        </w:rPr>
-        <w:t xml:space="preserve">coefficients </w:t>
-      </w:r>
-      <w:r>
-        <w:rPr>
-          <w:rFonts w:ascii="Times New Roman" w:hAnsi="Times New Roman" w:cs="Times New Roman"/>
-          <w:lang w:val="en-CA"/>
-        </w:rPr>
-        <w:t xml:space="preserve">surrounded by </w:t>
-      </w:r>
-      <w:r>
-        <w:rPr>
-          <w:rFonts w:ascii="Times New Roman" w:hAnsi="Times New Roman" w:cs="Times New Roman"/>
-          <w:lang w:val="en-CA"/>
-        </w:rPr>
-        <w:t xml:space="preserve">95% confidence intervals </w:t>
-      </w:r>
-      <w:r>
-        <w:rPr>
-          <w:rFonts w:ascii="Times New Roman" w:hAnsi="Times New Roman" w:cs="Times New Roman"/>
-          <w:lang w:val="en-CA"/>
-        </w:rPr>
-        <w:t xml:space="preserve">and </w:t>
-      </w:r>
-      <w:r>
-        <w:rPr>
-          <w:rFonts w:ascii="Times New Roman" w:hAnsi="Times New Roman" w:cs="Times New Roman"/>
-          <w:lang w:val="en-CA"/>
-        </w:rPr>
-        <w:t xml:space="preserve">(b) </w:t>
-      </w:r>
-      <w:r>
-        <w:rPr>
-          <w:rFonts w:ascii="Times New Roman" w:hAnsi="Times New Roman" w:cs="Times New Roman"/>
-          <w:lang w:val="en-CA"/>
-        </w:rPr>
-        <w:t xml:space="preserve">model generated predictions for the investigation of within-site, small-scale variation in ammonium concentration. </w:t>
-      </w:r>
-      <w:r>
-        <w:rPr>
-          <w:rFonts w:ascii="Times New Roman" w:hAnsi="Times New Roman" w:cs="Times New Roman"/>
-          <w:lang w:val="en-CA"/>
-        </w:rPr>
-        <w:t>Continuous variables were scaled and centered</w:t>
-      </w:r>
-      <w:r>
-        <w:rPr>
-          <w:rFonts w:ascii="Times New Roman" w:hAnsi="Times New Roman" w:cs="Times New Roman"/>
-          <w:lang w:val="en-CA"/>
-        </w:rPr>
-        <w:t xml:space="preserve"> </w:t>
-      </w:r>
-      <w:r>
-        <w:rPr>
-          <w:rFonts w:ascii="Times New Roman" w:hAnsi="Times New Roman" w:cs="Times New Roman"/>
-          <w:lang w:val="en-CA"/>
-        </w:rPr>
-        <w:t>in order to facilitate comparisons between variables measured in different units.</w:t>
-      </w:r>
-    </w:p>
-    <w:p>
-      <w:pPr>
-        <w:rPr>
-          <w:rFonts w:ascii="Times New Roman" w:hAnsi="Times New Roman" w:cs="Times New Roman"/>
-          <w:lang w:val="en-CA"/>
-        </w:rPr>
-      </w:pPr>
-      <w:r>
-        <w:rPr>
-          <w:rFonts w:ascii="Times New Roman" w:hAnsi="Times New Roman" w:cs="Times New Roman"/>
-          <w:lang w:val="en-CA"/>
-        </w:rPr>
-        <w:t xml:space="preserve"> </w:t>
-      </w:r>
-    </w:p>
-    <w:p>
-      <w:pPr>
-        <w:rPr>
-          <w:rFonts w:ascii="Times New Roman" w:hAnsi="Times New Roman" w:cs="Times New Roman"/>
-          <w:lang w:val="en-CA"/>
-        </w:rPr>
-      </w:pPr>
-      <w:r>
-        <w:rPr>
-          <w:rFonts w:ascii="Times New Roman" w:hAnsi="Times New Roman" w:cs="Times New Roman"/>
-          <w:noProof/>
-          <w:lang w:val="en-CA"/>
-        </w:rPr>
-        <w:lastRenderedPageBreak/>
-        <w:drawing>
-          <wp:inline distT="0" distB="0" distL="0" distR="0" wp14:anchorId="3A33DB16" wp14:editId="69EB3C75">
-            <wp:extent cx="5943600" cy="6792595"/>
-            <wp:effectExtent l="0" t="0" r="0" b="1905"/>
-            <wp:docPr id="4" name="Picture 4"/>
-            <wp:cNvGraphicFramePr>
-              <a:graphicFrameLocks xmlns:a="http://schemas.openxmlformats.org/drawingml/2006/main" noChangeAspect="1"/>
-            </wp:cNvGraphicFramePr>
-            <a:graphic xmlns:a="http://schemas.openxmlformats.org/drawingml/2006/main">
-              <a:graphicData uri="http://schemas.openxmlformats.org/drawingml/2006/picture">
-                <pic:pic xmlns:pic="http://schemas.openxmlformats.org/drawingml/2006/picture">
-                  <pic:nvPicPr>
-                    <pic:cNvPr id="4" name="Fig4.png"/>
-                    <pic:cNvPicPr/>
-                  </pic:nvPicPr>
-                  <pic:blipFill>
-                    <a:blip r:embed="rId17" cstate="print">
                       <a:extLst>
                         <a:ext uri="{28A0092B-C50C-407E-A947-70E740481C1C}">
                           <a14:useLocalDpi xmlns:a14="http://schemas.microsoft.com/office/drawing/2010/main" val="0"/>
@@ -15476,6 +15335,8 @@
           </wp:inline>
         </w:drawing>
       </w:r>
+      <w:bookmarkStart w:id="80" w:name="_GoBack"/>
+      <w:bookmarkEnd w:id="80"/>
     </w:p>
     <w:p>
       <w:pPr>
@@ -15487,52 +15348,158 @@
       <w:r>
         <w:rPr>
           <w:rFonts w:ascii="Times New Roman" w:hAnsi="Times New Roman" w:cs="Times New Roman"/>
-          <w:noProof/>
-          <w:lang w:val="en-CA"/>
-        </w:rPr>
-        <w:lastRenderedPageBreak/>
-        <w:drawing>
-          <wp:inline distT="0" distB="0" distL="0" distR="0" wp14:anchorId="1F2A0E76" wp14:editId="050896F7">
-            <wp:extent cx="5943600" cy="6792595"/>
-            <wp:effectExtent l="0" t="0" r="0" b="1905"/>
-            <wp:docPr id="9" name="Picture 9"/>
-            <wp:cNvGraphicFramePr>
-              <a:graphicFrameLocks xmlns:a="http://schemas.openxmlformats.org/drawingml/2006/main" noChangeAspect="1"/>
-            </wp:cNvGraphicFramePr>
-            <a:graphic xmlns:a="http://schemas.openxmlformats.org/drawingml/2006/main">
-              <a:graphicData uri="http://schemas.openxmlformats.org/drawingml/2006/picture">
-                <pic:pic xmlns:pic="http://schemas.openxmlformats.org/drawingml/2006/picture">
-                  <pic:nvPicPr>
-                    <pic:cNvPr id="9" name="Fig4.png"/>
-                    <pic:cNvPicPr/>
-                  </pic:nvPicPr>
-                  <pic:blipFill>
-                    <a:blip r:embed="rId18" cstate="print">
-                      <a:extLst>
-                        <a:ext uri="{28A0092B-C50C-407E-A947-70E740481C1C}">
-                          <a14:useLocalDpi xmlns:a14="http://schemas.microsoft.com/office/drawing/2010/main" val="0"/>
-                        </a:ext>
-                      </a:extLst>
-                    </a:blip>
-                    <a:stretch>
-                      <a:fillRect/>
-                    </a:stretch>
-                  </pic:blipFill>
-                  <pic:spPr>
-                    <a:xfrm>
-                      <a:off x="0" y="0"/>
-                      <a:ext cx="5943600" cy="6792595"/>
-                    </a:xfrm>
-                    <a:prstGeom prst="rect">
-                      <a:avLst/>
-                    </a:prstGeom>
-                  </pic:spPr>
-                </pic:pic>
-              </a:graphicData>
-            </a:graphic>
-          </wp:inline>
-        </w:drawing>
-      </w:r>
+          <w:b/>
+          <w:lang w:val="en-CA"/>
+        </w:rPr>
+        <w:t xml:space="preserve">Figure </w:t>
+      </w:r>
+      <w:r>
+        <w:rPr>
+          <w:rFonts w:ascii="Times New Roman" w:hAnsi="Times New Roman" w:cs="Times New Roman"/>
+          <w:b/>
+          <w:lang w:val="en-CA"/>
+        </w:rPr>
+        <w:t>4</w:t>
+      </w:r>
+      <w:r>
+        <w:rPr>
+          <w:rFonts w:ascii="Times New Roman" w:hAnsi="Times New Roman" w:cs="Times New Roman"/>
+          <w:b/>
+          <w:lang w:val="en-CA"/>
+        </w:rPr>
+        <w:t>.</w:t>
+      </w:r>
+      <w:commentRangeStart w:id="81"/>
+      <w:r>
+        <w:rPr>
+          <w:rFonts w:ascii="Times New Roman" w:hAnsi="Times New Roman" w:cs="Times New Roman"/>
+          <w:lang w:val="en-CA"/>
+        </w:rPr>
+        <w:t xml:space="preserve"> </w:t>
+      </w:r>
+      <w:commentRangeEnd w:id="81"/>
+      <w:r>
+        <w:rPr>
+          <w:rStyle w:val="CommentReference"/>
+        </w:rPr>
+        <w:commentReference w:id="81"/>
+      </w:r>
+      <w:r>
+        <w:rPr>
+          <w:rFonts w:ascii="Times New Roman" w:hAnsi="Times New Roman" w:cs="Times New Roman"/>
+          <w:lang w:val="en-CA"/>
+        </w:rPr>
+        <w:t xml:space="preserve">(a) </w:t>
+      </w:r>
+      <w:commentRangeStart w:id="82"/>
+      <w:r>
+        <w:rPr>
+          <w:rFonts w:ascii="Times New Roman" w:hAnsi="Times New Roman" w:cs="Times New Roman"/>
+          <w:lang w:val="en-CA"/>
+        </w:rPr>
+        <w:t xml:space="preserve">Model </w:t>
+      </w:r>
+      <w:commentRangeEnd w:id="82"/>
+      <w:r>
+        <w:rPr>
+          <w:rStyle w:val="CommentReference"/>
+        </w:rPr>
+        <w:commentReference w:id="82"/>
+      </w:r>
+      <w:r>
+        <w:rPr>
+          <w:rFonts w:ascii="Times New Roman" w:hAnsi="Times New Roman" w:cs="Times New Roman"/>
+          <w:lang w:val="en-CA"/>
+        </w:rPr>
+        <w:t xml:space="preserve">coefficients </w:t>
+      </w:r>
+      <w:r>
+        <w:rPr>
+          <w:rFonts w:ascii="Times New Roman" w:hAnsi="Times New Roman" w:cs="Times New Roman"/>
+          <w:lang w:val="en-CA"/>
+        </w:rPr>
+        <w:t xml:space="preserve">surrounded by </w:t>
+      </w:r>
+      <w:r>
+        <w:rPr>
+          <w:rFonts w:ascii="Times New Roman" w:hAnsi="Times New Roman" w:cs="Times New Roman"/>
+          <w:lang w:val="en-CA"/>
+        </w:rPr>
+        <w:t xml:space="preserve">95% confidence intervals </w:t>
+      </w:r>
+      <w:r>
+        <w:rPr>
+          <w:rFonts w:ascii="Times New Roman" w:hAnsi="Times New Roman" w:cs="Times New Roman"/>
+          <w:lang w:val="en-CA"/>
+        </w:rPr>
+        <w:t xml:space="preserve">and </w:t>
+      </w:r>
+      <w:r>
+        <w:rPr>
+          <w:rFonts w:ascii="Times New Roman" w:hAnsi="Times New Roman" w:cs="Times New Roman"/>
+          <w:lang w:val="en-CA"/>
+        </w:rPr>
+        <w:t xml:space="preserve">(b) </w:t>
+      </w:r>
+      <w:r>
+        <w:rPr>
+          <w:rFonts w:ascii="Times New Roman" w:hAnsi="Times New Roman" w:cs="Times New Roman"/>
+          <w:lang w:val="en-CA"/>
+        </w:rPr>
+        <w:t xml:space="preserve">model generated predictions for the investigation of within-site, small-scale variation in ammonium concentration. </w:t>
+      </w:r>
+      <w:r>
+        <w:rPr>
+          <w:rFonts w:ascii="Times New Roman" w:hAnsi="Times New Roman" w:cs="Times New Roman"/>
+          <w:lang w:val="en-CA"/>
+        </w:rPr>
+        <w:t>Continuous variables were scaled and centered</w:t>
+      </w:r>
+      <w:r>
+        <w:rPr>
+          <w:rFonts w:ascii="Times New Roman" w:hAnsi="Times New Roman" w:cs="Times New Roman"/>
+          <w:lang w:val="en-CA"/>
+        </w:rPr>
+        <w:t xml:space="preserve"> </w:t>
+      </w:r>
+      <w:r>
+        <w:rPr>
+          <w:rFonts w:ascii="Times New Roman" w:hAnsi="Times New Roman" w:cs="Times New Roman"/>
+          <w:lang w:val="en-CA"/>
+        </w:rPr>
+        <w:t>in order to facilitate comparisons between variables measured in different units.</w:t>
+      </w:r>
+    </w:p>
+    <w:p>
+      <w:pPr>
+        <w:rPr>
+          <w:rFonts w:ascii="Times New Roman" w:hAnsi="Times New Roman" w:cs="Times New Roman"/>
+          <w:lang w:val="en-CA"/>
+        </w:rPr>
+      </w:pPr>
+      <w:r>
+        <w:rPr>
+          <w:rFonts w:ascii="Times New Roman" w:hAnsi="Times New Roman" w:cs="Times New Roman"/>
+          <w:lang w:val="en-CA"/>
+        </w:rPr>
+        <w:t xml:space="preserve"> </w:t>
+      </w:r>
+    </w:p>
+    <w:p>
+      <w:pPr>
+        <w:rPr>
+          <w:rFonts w:ascii="Times New Roman" w:hAnsi="Times New Roman" w:cs="Times New Roman"/>
+          <w:lang w:val="en-CA"/>
+        </w:rPr>
+      </w:pPr>
+    </w:p>
+    <w:p>
+      <w:pPr>
+        <w:rPr>
+          <w:rFonts w:ascii="Times New Roman" w:hAnsi="Times New Roman" w:cs="Times New Roman"/>
+          <w:lang w:val="en-CA"/>
+        </w:rPr>
+      </w:pPr>
     </w:p>
     <w:p>
       <w:pPr>
@@ -15553,6 +15520,7 @@
             <w:bCs/>
             <w:lang w:val="en-CA"/>
           </w:rPr>
+          <w:lastRenderedPageBreak/>
           <w:t xml:space="preserve">K so, Marco, </w:t>
         </w:r>
       </w:ins>
@@ -15597,6 +15565,7 @@
         </w:r>
       </w:ins>
       <w:proofErr w:type="spellStart"/>
+      <w:proofErr w:type="gramStart"/>
       <w:ins w:id="90" w:author="Kieran Cox" w:date="2024-03-21T09:44:00Z">
         <w:r>
           <w:rPr>
@@ -15607,6 +15576,7 @@
           <w:t>kelp:animals</w:t>
         </w:r>
         <w:proofErr w:type="spellEnd"/>
+        <w:proofErr w:type="gramEnd"/>
         <w:r>
           <w:rPr>
             <w:rFonts w:ascii="Times New Roman" w:hAnsi="Times New Roman" w:cs="Times New Roman"/>
@@ -15703,7 +15673,6 @@
             <w:bCs/>
             <w:lang w:val="en-CA"/>
           </w:rPr>
-          <w:lastRenderedPageBreak/>
           <w:t>-Optional plots to consider would be (and this list is going to be far from perfect given my limited understanding of the data</w:t>
         </w:r>
       </w:ins>
@@ -16448,7 +16417,7 @@
                     <pic:cNvPicPr/>
                   </pic:nvPicPr>
                   <pic:blipFill>
-                    <a:blip r:embed="rId19" cstate="print">
+                    <a:blip r:embed="rId16" cstate="print">
                       <a:extLst>
                         <a:ext uri="{28A0092B-C50C-407E-A947-70E740481C1C}">
                           <a14:useLocalDpi xmlns:a14="http://schemas.microsoft.com/office/drawing/2010/main" val="0"/>
@@ -36332,7 +36301,21 @@
               <w:rPr>
                 <w:rFonts w:ascii="Times New Roman" w:hAnsi="Times New Roman" w:cs="Times New Roman"/>
               </w:rPr>
-              <w:t>AA + SHD + T + D + AA:T + RE</w:t>
+              <w:t xml:space="preserve">AA + SHD + T + D + </w:t>
+            </w:r>
+            <w:proofErr w:type="gramStart"/>
+            <w:r>
+              <w:rPr>
+                <w:rFonts w:ascii="Times New Roman" w:hAnsi="Times New Roman" w:cs="Times New Roman"/>
+              </w:rPr>
+              <w:t>AA:T</w:t>
+            </w:r>
+            <w:proofErr w:type="gramEnd"/>
+            <w:r>
+              <w:rPr>
+                <w:rFonts w:ascii="Times New Roman" w:hAnsi="Times New Roman" w:cs="Times New Roman"/>
+              </w:rPr>
+              <w:t xml:space="preserve"> + RE</w:t>
             </w:r>
           </w:p>
         </w:tc>
@@ -36435,14 +36418,14 @@
                 <w:rFonts w:ascii="Times New Roman" w:hAnsi="Times New Roman" w:cs="Times New Roman"/>
                 <w:color w:val="000000"/>
               </w:rPr>
-              <w:t>0.4</w:t>
+              <w:t>0.</w:t>
             </w:r>
             <w:r>
               <w:rPr>
                 <w:rFonts w:ascii="Times New Roman" w:hAnsi="Times New Roman" w:cs="Times New Roman"/>
                 <w:color w:val="000000"/>
               </w:rPr>
-              <w:t>9</w:t>
+              <w:t>50</w:t>
             </w:r>
           </w:p>
         </w:tc>
@@ -36467,7 +36450,21 @@
               <w:rPr>
                 <w:rFonts w:ascii="Times New Roman" w:hAnsi="Times New Roman" w:cs="Times New Roman"/>
               </w:rPr>
-              <w:t>AA + SID + T + D + AA:T + RE</w:t>
+              <w:t xml:space="preserve">AA + SID + T + D + </w:t>
+            </w:r>
+            <w:proofErr w:type="gramStart"/>
+            <w:r>
+              <w:rPr>
+                <w:rFonts w:ascii="Times New Roman" w:hAnsi="Times New Roman" w:cs="Times New Roman"/>
+              </w:rPr>
+              <w:t>AA:T</w:t>
+            </w:r>
+            <w:proofErr w:type="gramEnd"/>
+            <w:r>
+              <w:rPr>
+                <w:rFonts w:ascii="Times New Roman" w:hAnsi="Times New Roman" w:cs="Times New Roman"/>
+              </w:rPr>
+              <w:t xml:space="preserve"> + RE</w:t>
             </w:r>
           </w:p>
         </w:tc>
@@ -36617,7 +36614,21 @@
               <w:rPr>
                 <w:rFonts w:ascii="Times New Roman" w:hAnsi="Times New Roman" w:cs="Times New Roman"/>
               </w:rPr>
-              <w:t>AB + SHD + T + D + AB:T + RE</w:t>
+              <w:t xml:space="preserve">AB + SHD + T + D + </w:t>
+            </w:r>
+            <w:proofErr w:type="gramStart"/>
+            <w:r>
+              <w:rPr>
+                <w:rFonts w:ascii="Times New Roman" w:hAnsi="Times New Roman" w:cs="Times New Roman"/>
+              </w:rPr>
+              <w:t>AB:T</w:t>
+            </w:r>
+            <w:proofErr w:type="gramEnd"/>
+            <w:r>
+              <w:rPr>
+                <w:rFonts w:ascii="Times New Roman" w:hAnsi="Times New Roman" w:cs="Times New Roman"/>
+              </w:rPr>
+              <w:t xml:space="preserve"> + RE</w:t>
             </w:r>
           </w:p>
         </w:tc>
@@ -36765,7 +36776,21 @@
               <w:rPr>
                 <w:rFonts w:ascii="Times New Roman" w:hAnsi="Times New Roman" w:cs="Times New Roman"/>
               </w:rPr>
-              <w:t>AB + SID + T + D + AB:T + RE</w:t>
+              <w:t xml:space="preserve">AB + SID + T + D + </w:t>
+            </w:r>
+            <w:proofErr w:type="gramStart"/>
+            <w:r>
+              <w:rPr>
+                <w:rFonts w:ascii="Times New Roman" w:hAnsi="Times New Roman" w:cs="Times New Roman"/>
+              </w:rPr>
+              <w:t>AB:T</w:t>
+            </w:r>
+            <w:proofErr w:type="gramEnd"/>
+            <w:r>
+              <w:rPr>
+                <w:rFonts w:ascii="Times New Roman" w:hAnsi="Times New Roman" w:cs="Times New Roman"/>
+              </w:rPr>
+              <w:t xml:space="preserve"> + RE</w:t>
             </w:r>
           </w:p>
         </w:tc>
@@ -37195,7 +37220,21 @@
               <w:rPr>
                 <w:rFonts w:ascii="Times New Roman" w:hAnsi="Times New Roman" w:cs="Times New Roman"/>
               </w:rPr>
-              <w:t>AB + SHD + KS + KB + T + D + AB:T + AB:KB + KB:T + RE</w:t>
+              <w:t xml:space="preserve">AB + SHD + KS + KB + T + D + </w:t>
+            </w:r>
+            <w:proofErr w:type="gramStart"/>
+            <w:r>
+              <w:rPr>
+                <w:rFonts w:ascii="Times New Roman" w:hAnsi="Times New Roman" w:cs="Times New Roman"/>
+              </w:rPr>
+              <w:t>AB:T</w:t>
+            </w:r>
+            <w:proofErr w:type="gramEnd"/>
+            <w:r>
+              <w:rPr>
+                <w:rFonts w:ascii="Times New Roman" w:hAnsi="Times New Roman" w:cs="Times New Roman"/>
+              </w:rPr>
+              <w:t xml:space="preserve"> + AB:KB + KB:T + RE</w:t>
             </w:r>
           </w:p>
         </w:tc>
@@ -37343,7 +37382,69 @@
               <w:rPr>
                 <w:rFonts w:ascii="Times New Roman" w:hAnsi="Times New Roman" w:cs="Times New Roman"/>
               </w:rPr>
-              <w:t>AB + SID + KS + KB + T + D + AB:T + AB:KB + KB:T + RE</w:t>
+              <w:t>A</w:t>
+            </w:r>
+            <w:r>
+              <w:rPr>
+                <w:rFonts w:ascii="Times New Roman" w:hAnsi="Times New Roman" w:cs="Times New Roman"/>
+              </w:rPr>
+              <w:t>A</w:t>
+            </w:r>
+            <w:r>
+              <w:rPr>
+                <w:rFonts w:ascii="Times New Roman" w:hAnsi="Times New Roman" w:cs="Times New Roman"/>
+              </w:rPr>
+              <w:t xml:space="preserve"> + S</w:t>
+            </w:r>
+            <w:r>
+              <w:rPr>
+                <w:rFonts w:ascii="Times New Roman" w:hAnsi="Times New Roman" w:cs="Times New Roman"/>
+              </w:rPr>
+              <w:t>H</w:t>
+            </w:r>
+            <w:r>
+              <w:rPr>
+                <w:rFonts w:ascii="Times New Roman" w:hAnsi="Times New Roman" w:cs="Times New Roman"/>
+              </w:rPr>
+              <w:t xml:space="preserve">D + KS + KB + T + D + </w:t>
+            </w:r>
+            <w:proofErr w:type="gramStart"/>
+            <w:r>
+              <w:rPr>
+                <w:rFonts w:ascii="Times New Roman" w:hAnsi="Times New Roman" w:cs="Times New Roman"/>
+              </w:rPr>
+              <w:t>A</w:t>
+            </w:r>
+            <w:r>
+              <w:rPr>
+                <w:rFonts w:ascii="Times New Roman" w:hAnsi="Times New Roman" w:cs="Times New Roman"/>
+              </w:rPr>
+              <w:t>A</w:t>
+            </w:r>
+            <w:r>
+              <w:rPr>
+                <w:rFonts w:ascii="Times New Roman" w:hAnsi="Times New Roman" w:cs="Times New Roman"/>
+              </w:rPr>
+              <w:t>:T</w:t>
+            </w:r>
+            <w:proofErr w:type="gramEnd"/>
+            <w:r>
+              <w:rPr>
+                <w:rFonts w:ascii="Times New Roman" w:hAnsi="Times New Roman" w:cs="Times New Roman"/>
+              </w:rPr>
+              <w:t xml:space="preserve"> + A</w:t>
+            </w:r>
+            <w:r>
+              <w:rPr>
+                <w:rFonts w:ascii="Times New Roman" w:hAnsi="Times New Roman" w:cs="Times New Roman"/>
+              </w:rPr>
+              <w:t>A</w:t>
+            </w:r>
+            <w:r>
+              <w:rPr>
+                <w:rFonts w:ascii="Times New Roman" w:hAnsi="Times New Roman" w:cs="Times New Roman"/>
+              </w:rPr>
+              <w:t>:KB + KB:T + RE</w:t>
             </w:r>
           </w:p>
         </w:tc>
@@ -37490,7 +37591,33 @@
               <w:rPr>
                 <w:rFonts w:ascii="Times New Roman" w:hAnsi="Times New Roman" w:cs="Times New Roman"/>
               </w:rPr>
-              <w:t>AA + SHD + KS + KB + T + D + AA:T + AA:KB + KB:T + RE</w:t>
+              <w:t>AA + S</w:t>
+            </w:r>
+            <w:r>
+              <w:rPr>
+                <w:rFonts w:ascii="Times New Roman" w:hAnsi="Times New Roman" w:cs="Times New Roman"/>
+              </w:rPr>
+              <w:t>I</w:t>
+            </w:r>
+            <w:r>
+              <w:rPr>
+                <w:rFonts w:ascii="Times New Roman" w:hAnsi="Times New Roman" w:cs="Times New Roman"/>
+              </w:rPr>
+              <w:t xml:space="preserve">D + KS + KB + T + D + </w:t>
+            </w:r>
+            <w:proofErr w:type="gramStart"/>
+            <w:r>
+              <w:rPr>
+                <w:rFonts w:ascii="Times New Roman" w:hAnsi="Times New Roman" w:cs="Times New Roman"/>
+              </w:rPr>
+              <w:t>AA:T</w:t>
+            </w:r>
+            <w:proofErr w:type="gramEnd"/>
+            <w:r>
+              <w:rPr>
+                <w:rFonts w:ascii="Times New Roman" w:hAnsi="Times New Roman" w:cs="Times New Roman"/>
+              </w:rPr>
+              <w:t xml:space="preserve"> + AA:KB + KB:T + RE</w:t>
             </w:r>
           </w:p>
         </w:tc>
@@ -37650,7 +37777,57 @@
               <w:rPr>
                 <w:rFonts w:ascii="Times New Roman" w:hAnsi="Times New Roman" w:cs="Times New Roman"/>
               </w:rPr>
-              <w:t>AS + SID + KS + KB + T + D + AA:T + AA:KB + KB:T + RE</w:t>
+              <w:t>A</w:t>
+            </w:r>
+            <w:r>
+              <w:rPr>
+                <w:rFonts w:ascii="Times New Roman" w:hAnsi="Times New Roman" w:cs="Times New Roman"/>
+              </w:rPr>
+              <w:t>B</w:t>
+            </w:r>
+            <w:r>
+              <w:rPr>
+                <w:rFonts w:ascii="Times New Roman" w:hAnsi="Times New Roman" w:cs="Times New Roman"/>
+              </w:rPr>
+              <w:t xml:space="preserve"> + SID + KS + KB + T + D + </w:t>
+            </w:r>
+            <w:proofErr w:type="gramStart"/>
+            <w:r>
+              <w:rPr>
+                <w:rFonts w:ascii="Times New Roman" w:hAnsi="Times New Roman" w:cs="Times New Roman"/>
+              </w:rPr>
+              <w:t>A</w:t>
+            </w:r>
+            <w:r>
+              <w:rPr>
+                <w:rFonts w:ascii="Times New Roman" w:hAnsi="Times New Roman" w:cs="Times New Roman"/>
+              </w:rPr>
+              <w:t>B</w:t>
+            </w:r>
+            <w:r>
+              <w:rPr>
+                <w:rFonts w:ascii="Times New Roman" w:hAnsi="Times New Roman" w:cs="Times New Roman"/>
+              </w:rPr>
+              <w:t>:T</w:t>
+            </w:r>
+            <w:proofErr w:type="gramEnd"/>
+            <w:r>
+              <w:rPr>
+                <w:rFonts w:ascii="Times New Roman" w:hAnsi="Times New Roman" w:cs="Times New Roman"/>
+              </w:rPr>
+              <w:t xml:space="preserve"> + A</w:t>
+            </w:r>
+            <w:r>
+              <w:rPr>
+                <w:rFonts w:ascii="Times New Roman" w:hAnsi="Times New Roman" w:cs="Times New Roman"/>
+              </w:rPr>
+              <w:t>B</w:t>
+            </w:r>
+            <w:r>
+              <w:rPr>
+                <w:rFonts w:ascii="Times New Roman" w:hAnsi="Times New Roman" w:cs="Times New Roman"/>
+              </w:rPr>
+              <w:t>:KB + KB:T + RE</w:t>
             </w:r>
           </w:p>
         </w:tc>
@@ -38883,7 +39060,25 @@
           <w:sz w:val="20"/>
           <w:szCs w:val="20"/>
         </w:rPr>
-        <w:t xml:space="preserve">lots of ‘variability’ related statements in this abstract, which are good but also they don’t state a directionality and require addition words to clarify. If you want to cut this down, you could go with </w:t>
+        <w:t xml:space="preserve">lots of ‘variability’ related statements in this abstract, which are good but </w:t>
+      </w:r>
+      <w:proofErr w:type="gramStart"/>
+      <w:r>
+        <w:rPr>
+          <w:color w:val="000000"/>
+          <w:sz w:val="20"/>
+          <w:szCs w:val="20"/>
+        </w:rPr>
+        <w:t>also</w:t>
+      </w:r>
+      <w:proofErr w:type="gramEnd"/>
+      <w:r>
+        <w:rPr>
+          <w:color w:val="000000"/>
+          <w:sz w:val="20"/>
+          <w:szCs w:val="20"/>
+        </w:rPr>
+        <w:t xml:space="preserve"> they don’t state a directionality and require addition words to clarify. If you want to cut this down, you could go with </w:t>
       </w:r>
     </w:p>
     <w:p/>
@@ -39101,7 +39296,25 @@
           <w:sz w:val="20"/>
           <w:szCs w:val="20"/>
         </w:rPr>
-        <w:t>You don’t use this a huge amount and it’s an important term, so think about using CND in the abstract, but then writing it out in the main text cause people read papers so selectively these days the will likely miss this</w:t>
+        <w:t xml:space="preserve">You don’t use this a huge amount and it’s an important term, so think about using CND in the abstract, but then writing it out in the main text </w:t>
+      </w:r>
+      <w:proofErr w:type="gramStart"/>
+      <w:r>
+        <w:rPr>
+          <w:color w:val="000000"/>
+          <w:sz w:val="20"/>
+          <w:szCs w:val="20"/>
+        </w:rPr>
+        <w:t>cause</w:t>
+      </w:r>
+      <w:proofErr w:type="gramEnd"/>
+      <w:r>
+        <w:rPr>
+          <w:color w:val="000000"/>
+          <w:sz w:val="20"/>
+          <w:szCs w:val="20"/>
+        </w:rPr>
+        <w:t xml:space="preserve"> people read papers so selectively these days the will likely miss this</w:t>
       </w:r>
     </w:p>
   </w:comment>
@@ -39217,7 +39430,25 @@
           <w:sz w:val="20"/>
           <w:szCs w:val="20"/>
         </w:rPr>
-        <w:t xml:space="preserve">I don’t know this data so this may be what you mean but this sounds as if productivity is increasing as you move away from the reef. If you switch proximity for distance, what I mean is more clear. A few optional revisions to clarify this, one being </w:t>
+        <w:t xml:space="preserve">I don’t know this </w:t>
+      </w:r>
+      <w:proofErr w:type="gramStart"/>
+      <w:r>
+        <w:rPr>
+          <w:color w:val="000000"/>
+          <w:sz w:val="20"/>
+          <w:szCs w:val="20"/>
+        </w:rPr>
+        <w:t>data</w:t>
+      </w:r>
+      <w:proofErr w:type="gramEnd"/>
+      <w:r>
+        <w:rPr>
+          <w:color w:val="000000"/>
+          <w:sz w:val="20"/>
+          <w:szCs w:val="20"/>
+        </w:rPr>
+        <w:t xml:space="preserve"> so this may be what you mean but this sounds as if productivity is increasing as you move away from the reef. If you switch proximity for distance, what I mean is more clear. A few optional revisions to clarify this, one being </w:t>
       </w:r>
     </w:p>
     <w:p/>
@@ -40353,7 +40584,25 @@
           <w:sz w:val="20"/>
           <w:szCs w:val="20"/>
         </w:rPr>
-        <w:t xml:space="preserve">I think this term could be overhauled a bit and perhaps made a bit more catchy and less ambitious. Perhaps focusing on the fact that this is really a population question? so your focus is on the region, the site, and the population differences </w:t>
+        <w:t xml:space="preserve">I think this term could be overhauled a bit and perhaps made a bit </w:t>
+      </w:r>
+      <w:proofErr w:type="gramStart"/>
+      <w:r>
+        <w:rPr>
+          <w:color w:val="000000"/>
+          <w:sz w:val="20"/>
+          <w:szCs w:val="20"/>
+        </w:rPr>
+        <w:t>more catchy</w:t>
+      </w:r>
+      <w:proofErr w:type="gramEnd"/>
+      <w:r>
+        <w:rPr>
+          <w:color w:val="000000"/>
+          <w:sz w:val="20"/>
+          <w:szCs w:val="20"/>
+        </w:rPr>
+        <w:t xml:space="preserve"> and less ambitious. Perhaps focusing on the fact that this is really a population question? so your focus is on the region, the site, and the population differences </w:t>
       </w:r>
     </w:p>
     <w:p/>
@@ -40392,7 +40641,7 @@
       </w:r>
     </w:p>
   </w:comment>
-  <w:comment w:id="75" w:author="Em Lim" w:date="2024-05-09T15:36:00Z" w:initials="EL">
+  <w:comment w:id="74" w:author="Em Lim" w:date="2024-05-09T15:36:00Z" w:initials="EL">
     <w:p>
       <w:pPr>
         <w:pStyle w:val="CommentText"/>
@@ -40404,11 +40653,19 @@
         <w:annotationRef/>
       </w:r>
       <w:r>
-        <w:t>I plot these relationships with the slopes and p-values so I don’t think I need to say this here as well?</w:t>
+        <w:t>I plot these relationships with the slopes and p-</w:t>
+      </w:r>
+      <w:proofErr w:type="gramStart"/>
+      <w:r>
+        <w:t>values</w:t>
+      </w:r>
+      <w:proofErr w:type="gramEnd"/>
+      <w:r>
+        <w:t xml:space="preserve"> so I don’t think I need to say this here as well?</w:t>
       </w:r>
     </w:p>
   </w:comment>
-  <w:comment w:id="76" w:author="Em Lim" w:date="2024-02-26T12:02:00Z" w:initials="EL">
+  <w:comment w:id="75" w:author="Em Lim" w:date="2024-02-26T12:02:00Z" w:initials="EL">
     <w:p>
       <w:pPr>
         <w:pStyle w:val="CommentText"/>
@@ -40424,7 +40681,7 @@
       </w:r>
     </w:p>
   </w:comment>
-  <w:comment w:id="77" w:author="Kieran Cox" w:date="2024-03-21T07:54:00Z" w:initials="KC">
+  <w:comment w:id="76" w:author="Kieran Cox" w:date="2024-03-21T07:54:00Z" w:initials="KC">
     <w:p>
       <w:r>
         <w:rPr>
@@ -40438,7 +40695,25 @@
           <w:sz w:val="20"/>
           <w:szCs w:val="20"/>
         </w:rPr>
-        <w:t xml:space="preserve">You could combine this with the map so folks get the location, concept, and method all in one. If you want to really ‘go for it,’ you could have two or three of these that are the same, but the density of kelp declines between with (or increases). </w:t>
+        <w:t xml:space="preserve">You could combine this with the </w:t>
+      </w:r>
+      <w:proofErr w:type="gramStart"/>
+      <w:r>
+        <w:rPr>
+          <w:color w:val="000000"/>
+          <w:sz w:val="20"/>
+          <w:szCs w:val="20"/>
+        </w:rPr>
+        <w:t>map</w:t>
+      </w:r>
+      <w:proofErr w:type="gramEnd"/>
+      <w:r>
+        <w:rPr>
+          <w:color w:val="000000"/>
+          <w:sz w:val="20"/>
+          <w:szCs w:val="20"/>
+        </w:rPr>
+        <w:t xml:space="preserve"> so folks get the location, concept, and method all in one. If you want to really ‘go for it,’ you could have two or three of these that are the same, but the density of kelp declines between with (or increases). </w:t>
       </w:r>
     </w:p>
     <w:p/>
@@ -40453,7 +40728,7 @@
       </w:r>
     </w:p>
   </w:comment>
-  <w:comment w:id="78" w:author="Kieran Cox" w:date="2024-03-21T08:02:00Z" w:initials="KC">
+  <w:comment w:id="77" w:author="Kieran Cox" w:date="2024-03-21T08:02:00Z" w:initials="KC">
     <w:p>
       <w:r>
         <w:rPr>
@@ -40471,7 +40746,7 @@
       </w:r>
     </w:p>
   </w:comment>
-  <w:comment w:id="79" w:author="Kieran Cox" w:date="2024-03-21T08:03:00Z" w:initials="KC">
+  <w:comment w:id="78" w:author="Kieran Cox" w:date="2024-03-21T08:03:00Z" w:initials="KC">
     <w:p>
       <w:r>
         <w:rPr>
@@ -40489,7 +40764,7 @@
       </w:r>
     </w:p>
   </w:comment>
-  <w:comment w:id="80" w:author="Kieran Cox" w:date="2024-03-21T08:07:00Z" w:initials="KC">
+  <w:comment w:id="79" w:author="Kieran Cox" w:date="2024-03-21T08:07:00Z" w:initials="KC">
     <w:p>
       <w:r>
         <w:rPr>
@@ -42582,7 +42857,7 @@
 </file>
 
 <file path=customXml/itemProps1.xml><?xml version="1.0" encoding="utf-8"?>
-<ds:datastoreItem xmlns:ds="http://schemas.openxmlformats.org/officeDocument/2006/customXml" ds:itemID="{2F44BACA-3531-2F45-B522-CBF163B60DFE}">
+<ds:datastoreItem xmlns:ds="http://schemas.openxmlformats.org/officeDocument/2006/customXml" ds:itemID="{6D515831-5839-124C-8F43-DCF3916A722E}">
   <ds:schemaRefs>
     <ds:schemaRef ds:uri="http://schemas.openxmlformats.org/officeDocument/2006/bibliography"/>
   </ds:schemaRefs>

</xml_diff>

<commit_message>
draft. fam mods have all predictors now
</commit_message>
<xml_diff>
--- a/Writing/Spatial_pee_draft_v03.docx
+++ b/Writing/Spatial_pee_draft_v03.docx
@@ -11035,16 +11035,23 @@
         <w:spacing w:line="480" w:lineRule="auto"/>
         <w:rPr>
           <w:rFonts w:ascii="Times New Roman" w:hAnsi="Times New Roman" w:cs="Times New Roman"/>
+          <w:lang w:val="en-CA"/>
+        </w:rPr>
+      </w:pPr>
+      <w:r>
+        <w:rPr>
+          <w:rFonts w:ascii="Times New Roman" w:hAnsi="Times New Roman" w:cs="Times New Roman"/>
+          <w:lang w:val="en-CA"/>
+        </w:rPr>
+        <w:tab/>
+      </w:r>
+      <w:r>
+        <w:rPr>
+          <w:rFonts w:ascii="Times New Roman" w:hAnsi="Times New Roman" w:cs="Times New Roman"/>
           <w:highlight w:val="yellow"/>
           <w:lang w:val="en-CA"/>
         </w:rPr>
-      </w:pPr>
-      <w:r>
-        <w:rPr>
-          <w:rFonts w:ascii="Times New Roman" w:hAnsi="Times New Roman" w:cs="Times New Roman"/>
-          <w:lang w:val="en-CA"/>
-        </w:rPr>
-        <w:tab/>
+        <w:t>We further explored the effect of animal</w:t>
       </w:r>
       <w:r>
         <w:rPr>
@@ -11052,7 +11059,7 @@
           <w:highlight w:val="yellow"/>
           <w:lang w:val="en-CA"/>
         </w:rPr>
-        <w:t>To</w:t>
+        <w:t>s</w:t>
       </w:r>
       <w:r>
         <w:rPr>
@@ -11060,31 +11067,7 @@
           <w:highlight w:val="yellow"/>
           <w:lang w:val="en-CA"/>
         </w:rPr>
-        <w:t xml:space="preserve"> further investigate</w:t>
-      </w:r>
-      <w:r>
-        <w:rPr>
-          <w:rFonts w:ascii="Times New Roman" w:hAnsi="Times New Roman" w:cs="Times New Roman"/>
-          <w:highlight w:val="yellow"/>
-          <w:lang w:val="en-CA"/>
-        </w:rPr>
-        <w:t xml:space="preserve"> drivers of</w:t>
-      </w:r>
-      <w:r>
-        <w:rPr>
-          <w:rFonts w:ascii="Times New Roman" w:hAnsi="Times New Roman" w:cs="Times New Roman"/>
-          <w:highlight w:val="yellow"/>
-          <w:lang w:val="en-CA"/>
-        </w:rPr>
-        <w:t xml:space="preserve"> </w:t>
-      </w:r>
-      <w:r>
-        <w:rPr>
-          <w:rFonts w:ascii="Times New Roman" w:hAnsi="Times New Roman" w:cs="Times New Roman"/>
-          <w:highlight w:val="yellow"/>
-          <w:lang w:val="en-CA"/>
-        </w:rPr>
-        <w:t>NH</w:t>
+        <w:t xml:space="preserve"> on NH</w:t>
       </w:r>
       <w:r>
         <w:rPr>
@@ -11100,6 +11083,14 @@
           <w:highlight w:val="yellow"/>
           <w:lang w:val="en-CA"/>
         </w:rPr>
+        <w:t xml:space="preserve"> concentration by</w:t>
+      </w:r>
+      <w:r>
+        <w:rPr>
+          <w:rFonts w:ascii="Times New Roman" w:hAnsi="Times New Roman" w:cs="Times New Roman"/>
+          <w:highlight w:val="yellow"/>
+          <w:lang w:val="en-CA"/>
+        </w:rPr>
         <w:t xml:space="preserve"> </w:t>
       </w:r>
       <w:r>
@@ -11108,23 +11099,33 @@
           <w:highlight w:val="yellow"/>
           <w:lang w:val="en-CA"/>
         </w:rPr>
-        <w:t>variation, we</w:t>
-      </w:r>
+        <w:t xml:space="preserve">considering only the abundance of one family of animals at a time. </w:t>
+      </w:r>
+      <w:bookmarkStart w:id="74" w:name="_GoBack"/>
       <w:r>
         <w:rPr>
           <w:rFonts w:ascii="Times New Roman" w:hAnsi="Times New Roman" w:cs="Times New Roman"/>
           <w:highlight w:val="yellow"/>
           <w:lang w:val="en-CA"/>
         </w:rPr>
-        <w:t xml:space="preserve"> </w:t>
-      </w:r>
+        <w:t xml:space="preserve">For </w:t>
+      </w:r>
+      <w:bookmarkEnd w:id="74"/>
       <w:r>
         <w:rPr>
           <w:rFonts w:ascii="Times New Roman" w:hAnsi="Times New Roman" w:cs="Times New Roman"/>
           <w:highlight w:val="yellow"/>
           <w:lang w:val="en-CA"/>
         </w:rPr>
-        <w:t>considered the relationship between NH</w:t>
+        <w:t>each of the top 15 most abundant families observed on our surveys, we constructed an identical GLMM to the final model described above, using only the abundance of that particular family (</w:t>
+      </w:r>
+      <w:r>
+        <w:rPr>
+          <w:rFonts w:ascii="Times New Roman" w:hAnsi="Times New Roman" w:cs="Times New Roman"/>
+          <w:highlight w:val="yellow"/>
+          <w:lang w:val="en-CA"/>
+        </w:rPr>
+        <w:t>NH</w:t>
       </w:r>
       <w:r>
         <w:rPr>
@@ -11140,53 +11141,20 @@
           <w:highlight w:val="yellow"/>
           <w:lang w:val="en-CA"/>
         </w:rPr>
-        <w:t xml:space="preserve"> and the abundance of animals within each family. </w:t>
-      </w:r>
-      <w:r>
-        <w:rPr>
-          <w:rFonts w:ascii="Times New Roman" w:hAnsi="Times New Roman" w:cs="Times New Roman"/>
-          <w:lang w:val="en-CA"/>
-        </w:rPr>
-        <w:t>For each family, we constructed a</w:t>
-      </w:r>
-      <w:r>
-        <w:rPr>
-          <w:rFonts w:ascii="Times New Roman" w:hAnsi="Times New Roman" w:cs="Times New Roman"/>
-          <w:lang w:val="en-CA"/>
-        </w:rPr>
-        <w:t xml:space="preserve"> GLMM</w:t>
-      </w:r>
-      <w:r>
-        <w:rPr>
-          <w:rFonts w:ascii="Times New Roman" w:hAnsi="Times New Roman" w:cs="Times New Roman"/>
-          <w:lang w:val="en-CA"/>
-        </w:rPr>
         <w:t xml:space="preserve"> </w:t>
       </w:r>
       <w:r>
         <w:rPr>
           <w:rFonts w:ascii="Times New Roman" w:hAnsi="Times New Roman" w:cs="Times New Roman"/>
-          <w:lang w:val="en-CA"/>
-        </w:rPr>
-        <w:t>with</w:t>
-      </w:r>
-      <w:r>
-        <w:rPr>
-          <w:rFonts w:ascii="Times New Roman" w:hAnsi="Times New Roman" w:cs="Times New Roman"/>
-          <w:lang w:val="en-CA"/>
-        </w:rPr>
-        <w:t xml:space="preserve"> NH</w:t>
-      </w:r>
-      <w:r>
-        <w:rPr>
-          <w:rFonts w:ascii="Cambria Math" w:hAnsi="Cambria Math" w:cs="Cambria Math"/>
-          <w:lang w:val="en-CA"/>
-        </w:rPr>
-        <w:t>₄⁺</w:t>
-      </w:r>
-      <w:r>
-        <w:rPr>
-          <w:rFonts w:ascii="Times New Roman" w:hAnsi="Times New Roman" w:cs="Times New Roman"/>
+          <w:highlight w:val="yellow"/>
+          <w:lang w:val="en-CA"/>
+        </w:rPr>
+        <w:t>regressed against</w:t>
+      </w:r>
+      <w:r>
+        <w:rPr>
+          <w:rFonts w:ascii="Times New Roman" w:hAnsi="Times New Roman" w:cs="Times New Roman"/>
+          <w:highlight w:val="yellow"/>
           <w:lang w:val="en-CA"/>
         </w:rPr>
         <w:t xml:space="preserve"> </w:t>
@@ -11194,13 +11162,7 @@
       <w:r>
         <w:rPr>
           <w:rFonts w:ascii="Times New Roman" w:hAnsi="Times New Roman" w:cs="Times New Roman"/>
-          <w:lang w:val="en-CA"/>
-        </w:rPr>
-        <w:t xml:space="preserve">as the response variable and </w:t>
-      </w:r>
-      <w:r>
-        <w:rPr>
-          <w:rFonts w:ascii="Times New Roman" w:hAnsi="Times New Roman" w:cs="Times New Roman"/>
+          <w:highlight w:val="yellow"/>
           <w:lang w:val="en-CA"/>
         </w:rPr>
         <w:t>family a</w:t>
@@ -11208,6 +11170,7 @@
       <w:r>
         <w:rPr>
           <w:rFonts w:ascii="Times New Roman" w:hAnsi="Times New Roman" w:cs="Times New Roman"/>
+          <w:highlight w:val="yellow"/>
           <w:lang w:val="en-CA"/>
         </w:rPr>
         <w:t>bundance</w:t>
@@ -11215,111 +11178,79 @@
       <w:r>
         <w:rPr>
           <w:rFonts w:ascii="Times New Roman" w:hAnsi="Times New Roman" w:cs="Times New Roman"/>
-          <w:lang w:val="en-CA"/>
-        </w:rPr>
-        <w:t xml:space="preserve"> as the predictor</w:t>
-      </w:r>
-      <w:r>
-        <w:rPr>
-          <w:rFonts w:ascii="Times New Roman" w:hAnsi="Times New Roman" w:cs="Times New Roman"/>
-          <w:lang w:val="en-CA"/>
-        </w:rPr>
-        <w:t xml:space="preserve">, with a random effect of site and year and a </w:t>
-      </w:r>
-      <w:r>
-        <w:rPr>
-          <w:rFonts w:ascii="Times New Roman" w:hAnsi="Times New Roman" w:cs="Times New Roman"/>
-          <w:lang w:val="en-CA"/>
-        </w:rPr>
-        <w:t>gamma distribution (link = ‘log’)</w:t>
-      </w:r>
-      <w:r>
-        <w:rPr>
-          <w:rFonts w:ascii="Times New Roman" w:hAnsi="Times New Roman" w:cs="Times New Roman"/>
-          <w:lang w:val="en-CA"/>
-        </w:rPr>
-        <w:t xml:space="preserve">. We considered alternate models that included tide exchange, and interaction between abundance and tide exchange, and depth, but </w:t>
-      </w:r>
-      <w:r>
-        <w:rPr>
-          <w:rFonts w:ascii="Times New Roman" w:hAnsi="Times New Roman" w:cs="Times New Roman"/>
-          <w:lang w:val="en-CA"/>
-        </w:rPr>
-        <w:t xml:space="preserve">the model with </w:t>
-      </w:r>
-      <w:r>
-        <w:rPr>
-          <w:rFonts w:ascii="Times New Roman" w:hAnsi="Times New Roman" w:cs="Times New Roman"/>
-          <w:lang w:val="en-CA"/>
-        </w:rPr>
-        <w:t xml:space="preserve">abundance </w:t>
-      </w:r>
-      <w:r>
-        <w:rPr>
-          <w:rFonts w:ascii="Times New Roman" w:hAnsi="Times New Roman" w:cs="Times New Roman"/>
-          <w:lang w:val="en-CA"/>
-        </w:rPr>
-        <w:t>as</w:t>
-      </w:r>
-      <w:r>
-        <w:rPr>
-          <w:rFonts w:ascii="Times New Roman" w:hAnsi="Times New Roman" w:cs="Times New Roman"/>
-          <w:lang w:val="en-CA"/>
-        </w:rPr>
-        <w:t xml:space="preserve"> the </w:t>
-      </w:r>
-      <w:r>
-        <w:rPr>
-          <w:rFonts w:ascii="Times New Roman" w:hAnsi="Times New Roman" w:cs="Times New Roman"/>
-          <w:lang w:val="en-CA"/>
-        </w:rPr>
-        <w:t xml:space="preserve">only </w:t>
-      </w:r>
-      <w:r>
-        <w:rPr>
-          <w:rFonts w:ascii="Times New Roman" w:hAnsi="Times New Roman" w:cs="Times New Roman"/>
-          <w:lang w:val="en-CA"/>
-        </w:rPr>
-        <w:t>predictor</w:t>
-      </w:r>
-      <w:r>
-        <w:rPr>
-          <w:rFonts w:ascii="Times New Roman" w:hAnsi="Times New Roman" w:cs="Times New Roman"/>
-          <w:lang w:val="en-CA"/>
-        </w:rPr>
-        <w:t xml:space="preserve"> had the lowest AIC value</w:t>
-      </w:r>
-      <w:r>
-        <w:rPr>
-          <w:rFonts w:ascii="Times New Roman" w:hAnsi="Times New Roman" w:cs="Times New Roman"/>
-          <w:lang w:val="en-CA"/>
-        </w:rPr>
-        <w:t>.</w:t>
-      </w:r>
-      <w:r>
-        <w:rPr>
-          <w:rFonts w:ascii="Times New Roman" w:hAnsi="Times New Roman" w:cs="Times New Roman"/>
-          <w:lang w:val="en-CA"/>
-        </w:rPr>
-        <w:t xml:space="preserve"> </w:t>
-      </w:r>
-      <w:r>
-        <w:rPr>
-          <w:rFonts w:ascii="Times New Roman" w:hAnsi="Times New Roman" w:cs="Times New Roman"/>
-          <w:lang w:val="en-CA"/>
-        </w:rPr>
-        <w:t xml:space="preserve">Here, we present </w:t>
-      </w:r>
-      <w:r>
-        <w:rPr>
-          <w:rFonts w:ascii="Times New Roman" w:hAnsi="Times New Roman" w:cs="Times New Roman"/>
-          <w:lang w:val="en-CA"/>
-        </w:rPr>
-        <w:t xml:space="preserve">the </w:t>
-      </w:r>
-      <w:r>
-        <w:rPr>
-          <w:rFonts w:ascii="Times New Roman" w:hAnsi="Times New Roman" w:cs="Times New Roman"/>
+          <w:highlight w:val="yellow"/>
+          <w:lang w:val="en-CA"/>
+        </w:rPr>
+        <w:t xml:space="preserve">, tide exchange, </w:t>
+      </w:r>
+      <w:r>
+        <w:rPr>
+          <w:rFonts w:ascii="Times New Roman" w:hAnsi="Times New Roman" w:cs="Times New Roman"/>
+          <w:highlight w:val="yellow"/>
+          <w:lang w:val="en-CA"/>
+        </w:rPr>
+        <w:t>an interaction between family abundanc</w:t>
+      </w:r>
+      <w:r>
+        <w:rPr>
+          <w:rFonts w:ascii="Times New Roman" w:hAnsi="Times New Roman" w:cs="Times New Roman"/>
+          <w:highlight w:val="yellow"/>
+          <w:lang w:val="en-CA"/>
+        </w:rPr>
+        <w:t>e and</w:t>
+      </w:r>
+      <w:r>
+        <w:rPr>
+          <w:rFonts w:ascii="Times New Roman" w:hAnsi="Times New Roman" w:cs="Times New Roman"/>
+          <w:highlight w:val="yellow"/>
+          <w:lang w:val="en-CA"/>
+        </w:rPr>
+        <w:t xml:space="preserve"> tide</w:t>
+      </w:r>
+      <w:r>
+        <w:rPr>
+          <w:rFonts w:ascii="Times New Roman" w:hAnsi="Times New Roman" w:cs="Times New Roman"/>
+          <w:highlight w:val="yellow"/>
+          <w:lang w:val="en-CA"/>
+        </w:rPr>
+        <w:t xml:space="preserve">, Shannon diversity, survey depth, </w:t>
+      </w:r>
+      <w:r>
+        <w:rPr>
+          <w:rFonts w:ascii="Times New Roman" w:hAnsi="Times New Roman" w:cs="Times New Roman"/>
+          <w:highlight w:val="yellow"/>
+          <w:lang w:val="en-CA"/>
+        </w:rPr>
+        <w:t>with a random effect of site and year and a gamma distribution</w:t>
+      </w:r>
+      <w:r>
+        <w:rPr>
+          <w:rFonts w:ascii="Times New Roman" w:hAnsi="Times New Roman" w:cs="Times New Roman"/>
+          <w:highlight w:val="yellow"/>
+          <w:lang w:val="en-CA"/>
+        </w:rPr>
+        <w:t>)</w:t>
+      </w:r>
+      <w:r>
+        <w:rPr>
+          <w:rFonts w:ascii="Times New Roman" w:hAnsi="Times New Roman" w:cs="Times New Roman"/>
+          <w:highlight w:val="yellow"/>
+          <w:lang w:val="en-CA"/>
+        </w:rPr>
+        <w:t xml:space="preserve">. </w:t>
+      </w:r>
+      <w:r>
+        <w:rPr>
+          <w:rFonts w:ascii="Times New Roman" w:hAnsi="Times New Roman" w:cs="Times New Roman"/>
+          <w:highlight w:val="yellow"/>
+          <w:lang w:val="en-CA"/>
+        </w:rPr>
+        <w:t xml:space="preserve">Here, we present the </w:t>
+      </w:r>
+      <w:r>
+        <w:rPr>
+          <w:rFonts w:ascii="Times New Roman" w:hAnsi="Times New Roman" w:cs="Times New Roman"/>
+          <w:highlight w:val="yellow"/>
           <w:lang w:val="en-CA"/>
         </w:rPr>
         <w:t>three</w:t>
@@ -11327,6 +11258,7 @@
       <w:r>
         <w:rPr>
           <w:rFonts w:ascii="Times New Roman" w:hAnsi="Times New Roman" w:cs="Times New Roman"/>
+          <w:highlight w:val="yellow"/>
           <w:lang w:val="en-CA"/>
         </w:rPr>
         <w:t xml:space="preserve"> fish families (</w:t>
@@ -11335,6 +11267,7 @@
       <w:r>
         <w:rPr>
           <w:rFonts w:ascii="Times New Roman" w:hAnsi="Times New Roman" w:cs="Times New Roman"/>
+          <w:highlight w:val="yellow"/>
           <w:lang w:val="en-CA"/>
         </w:rPr>
         <w:t>Gobiidae</w:t>
@@ -11343,6 +11276,7 @@
       <w:r>
         <w:rPr>
           <w:rFonts w:ascii="Times New Roman" w:hAnsi="Times New Roman" w:cs="Times New Roman"/>
+          <w:highlight w:val="yellow"/>
           <w:lang w:val="en-CA"/>
         </w:rPr>
         <w:t xml:space="preserve">, </w:t>
@@ -11351,6 +11285,7 @@
       <w:r>
         <w:rPr>
           <w:rFonts w:ascii="Times New Roman" w:hAnsi="Times New Roman" w:cs="Times New Roman"/>
+          <w:highlight w:val="yellow"/>
           <w:lang w:val="en-CA"/>
         </w:rPr>
         <w:t>Hexagrammidae</w:t>
@@ -11359,6 +11294,7 @@
       <w:r>
         <w:rPr>
           <w:rFonts w:ascii="Times New Roman" w:hAnsi="Times New Roman" w:cs="Times New Roman"/>
+          <w:highlight w:val="yellow"/>
           <w:lang w:val="en-CA"/>
         </w:rPr>
         <w:t xml:space="preserve">, </w:t>
@@ -11367,6 +11303,7 @@
       <w:r>
         <w:rPr>
           <w:rFonts w:ascii="Times New Roman" w:hAnsi="Times New Roman" w:cs="Times New Roman"/>
+          <w:highlight w:val="yellow"/>
           <w:lang w:val="en-CA"/>
         </w:rPr>
         <w:t>Cottidae</w:t>
@@ -11375,6 +11312,7 @@
       <w:r>
         <w:rPr>
           <w:rFonts w:ascii="Times New Roman" w:hAnsi="Times New Roman" w:cs="Times New Roman"/>
+          <w:highlight w:val="yellow"/>
           <w:lang w:val="en-CA"/>
         </w:rPr>
         <w:t xml:space="preserve">, and </w:t>
@@ -11383,6 +11321,7 @@
       <w:r>
         <w:rPr>
           <w:rFonts w:ascii="Times New Roman" w:hAnsi="Times New Roman" w:cs="Times New Roman"/>
+          <w:highlight w:val="yellow"/>
           <w:lang w:val="en-CA"/>
         </w:rPr>
         <w:t>Sebastidae</w:t>
@@ -11391,6 +11330,7 @@
       <w:r>
         <w:rPr>
           <w:rFonts w:ascii="Times New Roman" w:hAnsi="Times New Roman" w:cs="Times New Roman"/>
+          <w:highlight w:val="yellow"/>
           <w:lang w:val="en-CA"/>
         </w:rPr>
         <w:t xml:space="preserve">) and </w:t>
@@ -11398,6 +11338,7 @@
       <w:r>
         <w:rPr>
           <w:rFonts w:ascii="Times New Roman" w:hAnsi="Times New Roman" w:cs="Times New Roman"/>
+          <w:highlight w:val="yellow"/>
           <w:lang w:val="en-CA"/>
         </w:rPr>
         <w:t>three</w:t>
@@ -11405,22 +11346,16 @@
       <w:r>
         <w:rPr>
           <w:rFonts w:ascii="Times New Roman" w:hAnsi="Times New Roman" w:cs="Times New Roman"/>
-          <w:lang w:val="en-CA"/>
-        </w:rPr>
-        <w:t xml:space="preserve"> </w:t>
-      </w:r>
-      <w:r>
-        <w:rPr>
-          <w:rFonts w:ascii="Times New Roman" w:hAnsi="Times New Roman" w:cs="Times New Roman"/>
-          <w:lang w:val="en-CA"/>
-        </w:rPr>
-        <w:lastRenderedPageBreak/>
-        <w:t>invertebrate families (</w:t>
+          <w:highlight w:val="yellow"/>
+          <w:lang w:val="en-CA"/>
+        </w:rPr>
+        <w:t xml:space="preserve"> invertebrate families (</w:t>
       </w:r>
       <w:proofErr w:type="spellStart"/>
       <w:r>
         <w:rPr>
           <w:rFonts w:ascii="Times New Roman" w:hAnsi="Times New Roman" w:cs="Times New Roman"/>
+          <w:highlight w:val="yellow"/>
           <w:lang w:val="en-CA"/>
         </w:rPr>
         <w:t>Muricidae</w:t>
@@ -11429,6 +11364,7 @@
       <w:r>
         <w:rPr>
           <w:rFonts w:ascii="Times New Roman" w:hAnsi="Times New Roman" w:cs="Times New Roman"/>
+          <w:highlight w:val="yellow"/>
           <w:lang w:val="en-CA"/>
         </w:rPr>
         <w:t xml:space="preserve">, </w:t>
@@ -11437,6 +11373,7 @@
       <w:r>
         <w:rPr>
           <w:rFonts w:ascii="Times New Roman" w:hAnsi="Times New Roman" w:cs="Times New Roman"/>
+          <w:highlight w:val="yellow"/>
           <w:lang w:val="en-CA"/>
         </w:rPr>
         <w:t>Asteriidae</w:t>
@@ -11445,6 +11382,7 @@
       <w:r>
         <w:rPr>
           <w:rFonts w:ascii="Times New Roman" w:hAnsi="Times New Roman" w:cs="Times New Roman"/>
+          <w:highlight w:val="yellow"/>
           <w:lang w:val="en-CA"/>
         </w:rPr>
         <w:t xml:space="preserve">, </w:t>
@@ -11453,6 +11391,7 @@
       <w:r>
         <w:rPr>
           <w:rFonts w:ascii="Times New Roman" w:hAnsi="Times New Roman" w:cs="Times New Roman"/>
+          <w:highlight w:val="yellow"/>
           <w:lang w:val="en-CA"/>
         </w:rPr>
         <w:t>Acmaeidae</w:t>
@@ -11461,21 +11400,16 @@
       <w:r>
         <w:rPr>
           <w:rFonts w:ascii="Times New Roman" w:hAnsi="Times New Roman" w:cs="Times New Roman"/>
-          <w:lang w:val="en-CA"/>
-        </w:rPr>
-        <w:t xml:space="preserve">, </w:t>
-      </w:r>
-      <w:r>
-        <w:rPr>
-          <w:rFonts w:ascii="Times New Roman" w:hAnsi="Times New Roman" w:cs="Times New Roman"/>
-          <w:lang w:val="en-CA"/>
-        </w:rPr>
-        <w:t xml:space="preserve">and </w:t>
+          <w:highlight w:val="yellow"/>
+          <w:lang w:val="en-CA"/>
+        </w:rPr>
+        <w:t xml:space="preserve">, and </w:t>
       </w:r>
       <w:proofErr w:type="spellStart"/>
       <w:r>
         <w:rPr>
           <w:rFonts w:ascii="Times New Roman" w:hAnsi="Times New Roman" w:cs="Times New Roman"/>
+          <w:highlight w:val="yellow"/>
           <w:lang w:val="en-CA"/>
         </w:rPr>
         <w:t>Haliotidae</w:t>
@@ -11484,6 +11418,7 @@
       <w:r>
         <w:rPr>
           <w:rFonts w:ascii="Times New Roman" w:hAnsi="Times New Roman" w:cs="Times New Roman"/>
+          <w:highlight w:val="yellow"/>
           <w:lang w:val="en-CA"/>
         </w:rPr>
         <w:t>) with the highest R</w:t>
@@ -11491,6 +11426,7 @@
       <w:r>
         <w:rPr>
           <w:rFonts w:ascii="Times New Roman" w:hAnsi="Times New Roman" w:cs="Times New Roman"/>
+          <w:highlight w:val="yellow"/>
           <w:vertAlign w:val="superscript"/>
           <w:lang w:val="en-CA"/>
         </w:rPr>
@@ -11499,16 +11435,10 @@
       <w:r>
         <w:rPr>
           <w:rFonts w:ascii="Times New Roman" w:hAnsi="Times New Roman" w:cs="Times New Roman"/>
-          <w:lang w:val="en-CA"/>
-        </w:rPr>
-        <w:t xml:space="preserve"> values</w:t>
-      </w:r>
-      <w:r>
-        <w:rPr>
-          <w:rFonts w:ascii="Times New Roman" w:hAnsi="Times New Roman" w:cs="Times New Roman"/>
-          <w:lang w:val="en-CA"/>
-        </w:rPr>
-        <w:t>.</w:t>
+          <w:highlight w:val="yellow"/>
+          <w:lang w:val="en-CA"/>
+        </w:rPr>
+        <w:t xml:space="preserve"> values.</w:t>
       </w:r>
     </w:p>
     <w:p>
@@ -12259,7 +12189,77 @@
           <w:rFonts w:ascii="Times New Roman" w:hAnsi="Times New Roman" w:cs="Times New Roman"/>
           <w:lang w:val="en-CA"/>
         </w:rPr>
-        <w:t xml:space="preserve">aussian </w:t>
+        <w:t>aussian distribution</w:t>
+      </w:r>
+      <w:r>
+        <w:rPr>
+          <w:rFonts w:ascii="Times New Roman" w:hAnsi="Times New Roman" w:cs="Times New Roman"/>
+          <w:lang w:val="en-CA"/>
+        </w:rPr>
+        <w:t>.</w:t>
+      </w:r>
+      <w:r>
+        <w:rPr>
+          <w:rFonts w:ascii="Times New Roman" w:hAnsi="Times New Roman" w:cs="Times New Roman"/>
+          <w:lang w:val="en-CA"/>
+        </w:rPr>
+        <w:t xml:space="preserve"> The model met all assumptions upon</w:t>
+      </w:r>
+      <w:r>
+        <w:rPr>
+          <w:rFonts w:ascii="Times New Roman" w:hAnsi="Times New Roman" w:cs="Times New Roman"/>
+          <w:lang w:val="en-CA"/>
+        </w:rPr>
+        <w:t xml:space="preserve"> </w:t>
+      </w:r>
+      <w:r>
+        <w:rPr>
+          <w:rFonts w:ascii="Times New Roman" w:hAnsi="Times New Roman" w:cs="Times New Roman"/>
+          <w:lang w:val="en-CA"/>
+        </w:rPr>
+        <w:t>i</w:t>
+      </w:r>
+      <w:r>
+        <w:rPr>
+          <w:rFonts w:ascii="Times New Roman" w:hAnsi="Times New Roman" w:cs="Times New Roman"/>
+          <w:lang w:val="en-CA"/>
+        </w:rPr>
+        <w:t>nspection of the residual</w:t>
+      </w:r>
+      <w:r>
+        <w:rPr>
+          <w:rFonts w:ascii="Times New Roman" w:hAnsi="Times New Roman" w:cs="Times New Roman"/>
+          <w:lang w:val="en-CA"/>
+        </w:rPr>
+        <w:t>s.</w:t>
+      </w:r>
+      <w:r>
+        <w:rPr>
+          <w:rFonts w:ascii="Times New Roman" w:hAnsi="Times New Roman" w:cs="Times New Roman"/>
+          <w:lang w:val="en-CA"/>
+        </w:rPr>
+        <w:t xml:space="preserve"> </w:t>
+      </w:r>
+      <w:r>
+        <w:rPr>
+          <w:rFonts w:ascii="Times New Roman" w:hAnsi="Times New Roman" w:cs="Times New Roman"/>
+          <w:lang w:val="en-CA"/>
+        </w:rPr>
+        <w:t>For the red rock crab experiment, we constructed a generalized linear mixed-effects model with cage NH</w:t>
+      </w:r>
+      <w:r>
+        <w:rPr>
+          <w:rFonts w:ascii="Cambria Math" w:hAnsi="Cambria Math" w:cs="Cambria Math"/>
+          <w:lang w:val="en-CA"/>
+        </w:rPr>
+        <w:t>₄⁺</w:t>
+      </w:r>
+      <w:r>
+        <w:rPr>
+          <w:rFonts w:ascii="Times New Roman" w:hAnsi="Times New Roman" w:cs="Times New Roman"/>
+          <w:lang w:val="en-CA"/>
+        </w:rPr>
+        <w:t xml:space="preserve"> </w:t>
       </w:r>
       <w:r>
         <w:rPr>
@@ -12267,77 +12267,7 @@
           <w:lang w:val="en-CA"/>
         </w:rPr>
         <w:lastRenderedPageBreak/>
-        <w:t>distribution</w:t>
-      </w:r>
-      <w:r>
-        <w:rPr>
-          <w:rFonts w:ascii="Times New Roman" w:hAnsi="Times New Roman" w:cs="Times New Roman"/>
-          <w:lang w:val="en-CA"/>
-        </w:rPr>
-        <w:t>.</w:t>
-      </w:r>
-      <w:r>
-        <w:rPr>
-          <w:rFonts w:ascii="Times New Roman" w:hAnsi="Times New Roman" w:cs="Times New Roman"/>
-          <w:lang w:val="en-CA"/>
-        </w:rPr>
-        <w:t xml:space="preserve"> The model met all assumptions upon</w:t>
-      </w:r>
-      <w:r>
-        <w:rPr>
-          <w:rFonts w:ascii="Times New Roman" w:hAnsi="Times New Roman" w:cs="Times New Roman"/>
-          <w:lang w:val="en-CA"/>
-        </w:rPr>
-        <w:t xml:space="preserve"> </w:t>
-      </w:r>
-      <w:r>
-        <w:rPr>
-          <w:rFonts w:ascii="Times New Roman" w:hAnsi="Times New Roman" w:cs="Times New Roman"/>
-          <w:lang w:val="en-CA"/>
-        </w:rPr>
-        <w:t>i</w:t>
-      </w:r>
-      <w:r>
-        <w:rPr>
-          <w:rFonts w:ascii="Times New Roman" w:hAnsi="Times New Roman" w:cs="Times New Roman"/>
-          <w:lang w:val="en-CA"/>
-        </w:rPr>
-        <w:t>nspection of the residual</w:t>
-      </w:r>
-      <w:r>
-        <w:rPr>
-          <w:rFonts w:ascii="Times New Roman" w:hAnsi="Times New Roman" w:cs="Times New Roman"/>
-          <w:lang w:val="en-CA"/>
-        </w:rPr>
-        <w:t>s.</w:t>
-      </w:r>
-      <w:r>
-        <w:rPr>
-          <w:rFonts w:ascii="Times New Roman" w:hAnsi="Times New Roman" w:cs="Times New Roman"/>
-          <w:lang w:val="en-CA"/>
-        </w:rPr>
-        <w:t xml:space="preserve"> </w:t>
-      </w:r>
-      <w:r>
-        <w:rPr>
-          <w:rFonts w:ascii="Times New Roman" w:hAnsi="Times New Roman" w:cs="Times New Roman"/>
-          <w:lang w:val="en-CA"/>
-        </w:rPr>
-        <w:t>For the red rock crab experiment, we constructed a generalized linear mixed-effects model with cage NH</w:t>
-      </w:r>
-      <w:r>
-        <w:rPr>
-          <w:rFonts w:ascii="Cambria Math" w:hAnsi="Cambria Math" w:cs="Cambria Math"/>
-          <w:lang w:val="en-CA"/>
-        </w:rPr>
-        <w:t>₄⁺</w:t>
-      </w:r>
-      <w:r>
-        <w:rPr>
-          <w:rFonts w:ascii="Times New Roman" w:hAnsi="Times New Roman" w:cs="Times New Roman"/>
-          <w:lang w:val="en-CA"/>
-        </w:rPr>
-        <w:t xml:space="preserve"> concentration as the response variable</w:t>
+        <w:t>concentration as the response variable</w:t>
       </w:r>
       <w:r>
         <w:rPr>
@@ -13003,7 +12933,7 @@
         </w:rPr>
         <w:t xml:space="preserve">, GLMM, p = 0.02). </w:t>
       </w:r>
-      <w:commentRangeStart w:id="74"/>
+      <w:commentRangeStart w:id="75"/>
       <w:r>
         <w:rPr>
           <w:rFonts w:ascii="Times New Roman" w:hAnsi="Times New Roman" w:cs="Times New Roman"/>
@@ -13101,12 +13031,12 @@
         </w:rPr>
         <w:t xml:space="preserve">. </w:t>
       </w:r>
-      <w:commentRangeEnd w:id="74"/>
+      <w:commentRangeEnd w:id="75"/>
       <w:r>
         <w:rPr>
           <w:rStyle w:val="CommentReference"/>
         </w:rPr>
-        <w:commentReference w:id="74"/>
+        <w:commentReference w:id="75"/>
       </w:r>
       <w:r>
         <w:rPr>
@@ -13152,50 +13082,236 @@
           <w:rFonts w:ascii="Times New Roman" w:hAnsi="Times New Roman" w:cs="Times New Roman"/>
           <w:lang w:val="en-CA"/>
         </w:rPr>
+        <w:tab/>
+      </w:r>
+      <w:r>
+        <w:rPr>
+          <w:rFonts w:ascii="Times New Roman" w:hAnsi="Times New Roman" w:cs="Times New Roman"/>
+          <w:lang w:val="en-CA"/>
+        </w:rPr>
+        <w:t xml:space="preserve">We </w:t>
+      </w:r>
+      <w:r>
+        <w:rPr>
+          <w:rFonts w:ascii="Times New Roman" w:hAnsi="Times New Roman" w:cs="Times New Roman"/>
+          <w:lang w:val="en-CA"/>
+        </w:rPr>
+        <w:t xml:space="preserve">also </w:t>
+      </w:r>
+      <w:r>
+        <w:rPr>
+          <w:rFonts w:ascii="Times New Roman" w:hAnsi="Times New Roman" w:cs="Times New Roman"/>
+          <w:lang w:val="en-CA"/>
+        </w:rPr>
+        <w:t xml:space="preserve">found evidence of </w:t>
+      </w:r>
+      <w:r>
+        <w:rPr>
+          <w:rFonts w:ascii="Times New Roman" w:hAnsi="Times New Roman" w:cs="Times New Roman"/>
+          <w:lang w:val="en-CA"/>
+        </w:rPr>
+        <w:t>small-scale</w:t>
+      </w:r>
+      <w:r>
+        <w:rPr>
+          <w:rFonts w:ascii="Times New Roman" w:hAnsi="Times New Roman" w:cs="Times New Roman"/>
+          <w:lang w:val="en-CA"/>
+        </w:rPr>
+        <w:t xml:space="preserve"> variation</w:t>
+      </w:r>
+      <w:r>
+        <w:rPr>
+          <w:rFonts w:ascii="Times New Roman" w:hAnsi="Times New Roman" w:cs="Times New Roman"/>
+          <w:lang w:val="en-CA"/>
+        </w:rPr>
+        <w:t xml:space="preserve">; </w:t>
+      </w:r>
+      <w:r>
+        <w:rPr>
+          <w:rFonts w:ascii="Times New Roman" w:hAnsi="Times New Roman" w:cs="Times New Roman"/>
+          <w:lang w:val="en-CA"/>
+        </w:rPr>
+        <w:t>NH</w:t>
+      </w:r>
+      <w:r>
+        <w:rPr>
+          <w:rFonts w:ascii="Cambria Math" w:hAnsi="Cambria Math" w:cs="Cambria Math"/>
+          <w:lang w:val="en-CA"/>
+        </w:rPr>
+        <w:t>₄⁺</w:t>
+      </w:r>
+      <w:r>
+        <w:rPr>
+          <w:rFonts w:ascii="Times New Roman" w:hAnsi="Times New Roman" w:cs="Times New Roman"/>
+          <w:lang w:val="en-CA"/>
+        </w:rPr>
+        <w:t xml:space="preserve"> concentrations were </w:t>
+      </w:r>
+      <w:r>
+        <w:rPr>
+          <w:rFonts w:ascii="Times New Roman" w:hAnsi="Times New Roman" w:cs="Times New Roman"/>
+          <w:lang w:val="en-CA"/>
+        </w:rPr>
+        <w:t xml:space="preserve">significantly </w:t>
+      </w:r>
+      <w:r>
+        <w:rPr>
+          <w:rFonts w:ascii="Times New Roman" w:hAnsi="Times New Roman" w:cs="Times New Roman"/>
+          <w:lang w:val="en-CA"/>
+        </w:rPr>
+        <w:t xml:space="preserve">higher inside </w:t>
+      </w:r>
+      <w:r>
+        <w:rPr>
+          <w:rFonts w:ascii="Times New Roman" w:hAnsi="Times New Roman" w:cs="Times New Roman"/>
+          <w:lang w:val="en-CA"/>
+        </w:rPr>
+        <w:t xml:space="preserve">than </w:t>
+      </w:r>
+      <w:r>
+        <w:rPr>
+          <w:rFonts w:ascii="Times New Roman" w:hAnsi="Times New Roman" w:cs="Times New Roman"/>
+          <w:lang w:val="en-CA"/>
+        </w:rPr>
+        <w:t>outside giant kelp forests (</w:t>
+      </w:r>
+      <w:r>
+        <w:rPr>
+          <w:rFonts w:ascii="Times New Roman" w:hAnsi="Times New Roman" w:cs="Times New Roman"/>
+          <w:lang w:val="en-CA"/>
+        </w:rPr>
+        <w:t xml:space="preserve">LMM, </w:t>
+      </w:r>
+      <w:r>
+        <w:rPr>
+          <w:rFonts w:ascii="Times New Roman" w:hAnsi="Times New Roman" w:cs="Times New Roman"/>
+          <w:lang w:val="en-CA"/>
+        </w:rPr>
+        <w:t xml:space="preserve">mean increase ± SE; </w:t>
+      </w:r>
+      <w:r>
+        <w:rPr>
+          <w:rFonts w:ascii="Times New Roman" w:hAnsi="Times New Roman" w:cs="Times New Roman"/>
+          <w:lang w:val="en-CA"/>
+        </w:rPr>
+        <w:t>0.1</w:t>
+      </w:r>
+      <w:r>
+        <w:rPr>
+          <w:rFonts w:ascii="Times New Roman" w:hAnsi="Times New Roman" w:cs="Times New Roman"/>
+          <w:lang w:val="en-CA"/>
+        </w:rPr>
+        <w:t>5</w:t>
+      </w:r>
+      <w:r>
+        <w:rPr>
+          <w:rFonts w:ascii="Times New Roman" w:hAnsi="Times New Roman" w:cs="Times New Roman"/>
+          <w:lang w:val="en-CA"/>
+        </w:rPr>
+        <w:t xml:space="preserve"> ± 0.0</w:t>
+      </w:r>
+      <w:r>
+        <w:rPr>
+          <w:rFonts w:ascii="Times New Roman" w:hAnsi="Times New Roman" w:cs="Times New Roman"/>
+          <w:lang w:val="en-CA"/>
+        </w:rPr>
+        <w:t>3</w:t>
+      </w:r>
+      <w:r>
+        <w:rPr>
+          <w:rFonts w:ascii="Times New Roman" w:hAnsi="Times New Roman" w:cs="Times New Roman"/>
+          <w:lang w:val="en-CA"/>
+        </w:rPr>
+        <w:t xml:space="preserve"> </w:t>
+      </w:r>
+      <w:proofErr w:type="spellStart"/>
+      <w:r>
+        <w:rPr>
+          <w:rFonts w:ascii="Times New Roman" w:hAnsi="Times New Roman" w:cs="Times New Roman"/>
+          <w:lang w:val="en-CA"/>
+        </w:rPr>
+        <w:t>μM</w:t>
+      </w:r>
+      <w:proofErr w:type="spellEnd"/>
+      <w:r>
+        <w:rPr>
+          <w:rFonts w:ascii="Times New Roman" w:hAnsi="Times New Roman" w:cs="Times New Roman"/>
+          <w:lang w:val="en-CA"/>
+        </w:rPr>
+        <w:t xml:space="preserve">, </w:t>
+      </w:r>
+      <w:r>
+        <w:rPr>
+          <w:rFonts w:ascii="Times New Roman" w:hAnsi="Times New Roman" w:cs="Times New Roman"/>
+          <w:lang w:val="en-CA"/>
+        </w:rPr>
+        <w:t xml:space="preserve">p &lt; </w:t>
+      </w:r>
+      <w:r>
+        <w:rPr>
+          <w:rFonts w:ascii="Times New Roman" w:hAnsi="Times New Roman" w:cs="Times New Roman"/>
+          <w:lang w:val="en-CA"/>
+        </w:rPr>
         <w:lastRenderedPageBreak/>
-        <w:tab/>
-      </w:r>
-      <w:r>
-        <w:rPr>
-          <w:rFonts w:ascii="Times New Roman" w:hAnsi="Times New Roman" w:cs="Times New Roman"/>
-          <w:lang w:val="en-CA"/>
-        </w:rPr>
-        <w:t xml:space="preserve">We </w:t>
-      </w:r>
-      <w:r>
-        <w:rPr>
-          <w:rFonts w:ascii="Times New Roman" w:hAnsi="Times New Roman" w:cs="Times New Roman"/>
-          <w:lang w:val="en-CA"/>
-        </w:rPr>
-        <w:t xml:space="preserve">also </w:t>
-      </w:r>
-      <w:r>
-        <w:rPr>
-          <w:rFonts w:ascii="Times New Roman" w:hAnsi="Times New Roman" w:cs="Times New Roman"/>
-          <w:lang w:val="en-CA"/>
-        </w:rPr>
-        <w:t xml:space="preserve">found evidence of </w:t>
-      </w:r>
-      <w:r>
-        <w:rPr>
-          <w:rFonts w:ascii="Times New Roman" w:hAnsi="Times New Roman" w:cs="Times New Roman"/>
-          <w:lang w:val="en-CA"/>
-        </w:rPr>
-        <w:t>small-scale</w:t>
-      </w:r>
-      <w:r>
-        <w:rPr>
-          <w:rFonts w:ascii="Times New Roman" w:hAnsi="Times New Roman" w:cs="Times New Roman"/>
-          <w:lang w:val="en-CA"/>
-        </w:rPr>
-        <w:t xml:space="preserve"> variation</w:t>
-      </w:r>
-      <w:r>
-        <w:rPr>
-          <w:rFonts w:ascii="Times New Roman" w:hAnsi="Times New Roman" w:cs="Times New Roman"/>
-          <w:lang w:val="en-CA"/>
-        </w:rPr>
-        <w:t xml:space="preserve">; </w:t>
+        <w:t>0.001) and bull kelp forests (0.</w:t>
+      </w:r>
+      <w:r>
+        <w:rPr>
+          <w:rFonts w:ascii="Times New Roman" w:hAnsi="Times New Roman" w:cs="Times New Roman"/>
+          <w:lang w:val="en-CA"/>
+        </w:rPr>
+        <w:t>42</w:t>
+      </w:r>
+      <w:r>
+        <w:rPr>
+          <w:rFonts w:ascii="Times New Roman" w:hAnsi="Times New Roman" w:cs="Times New Roman"/>
+          <w:lang w:val="en-CA"/>
+        </w:rPr>
+        <w:t xml:space="preserve"> ± </w:t>
+      </w:r>
+      <w:r>
+        <w:rPr>
+          <w:rFonts w:ascii="Times New Roman" w:hAnsi="Times New Roman" w:cs="Times New Roman"/>
+          <w:lang w:val="en-CA"/>
+        </w:rPr>
+        <w:t>0.06</w:t>
+      </w:r>
+      <w:r>
+        <w:rPr>
+          <w:rFonts w:ascii="Times New Roman" w:hAnsi="Times New Roman" w:cs="Times New Roman"/>
+          <w:lang w:val="en-CA"/>
+        </w:rPr>
+        <w:t xml:space="preserve"> </w:t>
+      </w:r>
+      <w:proofErr w:type="spellStart"/>
+      <w:r>
+        <w:rPr>
+          <w:rFonts w:ascii="Times New Roman" w:hAnsi="Times New Roman" w:cs="Times New Roman"/>
+          <w:lang w:val="en-CA"/>
+        </w:rPr>
+        <w:t>μM</w:t>
+      </w:r>
+      <w:proofErr w:type="spellEnd"/>
+      <w:r>
+        <w:rPr>
+          <w:rFonts w:ascii="Times New Roman" w:hAnsi="Times New Roman" w:cs="Times New Roman"/>
+          <w:lang w:val="en-CA"/>
+        </w:rPr>
+        <w:t>, p &lt; 0.001)</w:t>
+      </w:r>
+      <w:r>
+        <w:rPr>
+          <w:rFonts w:ascii="Times New Roman" w:hAnsi="Times New Roman" w:cs="Times New Roman"/>
+          <w:lang w:val="en-CA"/>
+        </w:rPr>
+        <w:t xml:space="preserve">. </w:t>
+      </w:r>
+      <w:r>
+        <w:rPr>
+          <w:rFonts w:ascii="Times New Roman" w:hAnsi="Times New Roman" w:cs="Times New Roman"/>
+          <w:lang w:val="en-CA"/>
+        </w:rPr>
+        <w:t xml:space="preserve">The ‘excess’ </w:t>
       </w:r>
       <w:r>
         <w:rPr>
@@ -13216,56 +13332,201 @@
           <w:rFonts w:ascii="Times New Roman" w:hAnsi="Times New Roman" w:cs="Times New Roman"/>
           <w:lang w:val="en-CA"/>
         </w:rPr>
-        <w:t xml:space="preserve"> concentrations were </w:t>
-      </w:r>
-      <w:r>
-        <w:rPr>
-          <w:rFonts w:ascii="Times New Roman" w:hAnsi="Times New Roman" w:cs="Times New Roman"/>
-          <w:lang w:val="en-CA"/>
-        </w:rPr>
-        <w:t xml:space="preserve">significantly </w:t>
-      </w:r>
-      <w:r>
-        <w:rPr>
-          <w:rFonts w:ascii="Times New Roman" w:hAnsi="Times New Roman" w:cs="Times New Roman"/>
-          <w:lang w:val="en-CA"/>
-        </w:rPr>
-        <w:t xml:space="preserve">higher inside </w:t>
-      </w:r>
-      <w:r>
-        <w:rPr>
-          <w:rFonts w:ascii="Times New Roman" w:hAnsi="Times New Roman" w:cs="Times New Roman"/>
-          <w:lang w:val="en-CA"/>
-        </w:rPr>
-        <w:t xml:space="preserve">than </w:t>
-      </w:r>
-      <w:r>
-        <w:rPr>
-          <w:rFonts w:ascii="Times New Roman" w:hAnsi="Times New Roman" w:cs="Times New Roman"/>
-          <w:lang w:val="en-CA"/>
-        </w:rPr>
-        <w:t>outside giant kelp forests (</w:t>
-      </w:r>
-      <w:r>
-        <w:rPr>
-          <w:rFonts w:ascii="Times New Roman" w:hAnsi="Times New Roman" w:cs="Times New Roman"/>
-          <w:lang w:val="en-CA"/>
-        </w:rPr>
-        <w:t xml:space="preserve">LMM, </w:t>
-      </w:r>
-      <w:r>
-        <w:rPr>
-          <w:rFonts w:ascii="Times New Roman" w:hAnsi="Times New Roman" w:cs="Times New Roman"/>
-          <w:lang w:val="en-CA"/>
-        </w:rPr>
-        <w:t xml:space="preserve">mean increase ± SE; </w:t>
-      </w:r>
-      <w:r>
-        <w:rPr>
-          <w:rFonts w:ascii="Times New Roman" w:hAnsi="Times New Roman" w:cs="Times New Roman"/>
-          <w:lang w:val="en-CA"/>
-        </w:rPr>
-        <w:t>0.1</w:t>
+        <w:t xml:space="preserve"> </w:t>
+      </w:r>
+      <w:r>
+        <w:rPr>
+          <w:rFonts w:ascii="Times New Roman" w:hAnsi="Times New Roman" w:cs="Times New Roman"/>
+          <w:lang w:val="en-CA"/>
+        </w:rPr>
+        <w:t>concentration inside kelp forests</w:t>
+      </w:r>
+      <w:r>
+        <w:rPr>
+          <w:rFonts w:ascii="Times New Roman" w:hAnsi="Times New Roman" w:cs="Times New Roman"/>
+          <w:lang w:val="en-CA"/>
+        </w:rPr>
+        <w:t xml:space="preserve"> increased with kelp forest biomass</w:t>
+      </w:r>
+      <w:r>
+        <w:rPr>
+          <w:rFonts w:ascii="Times New Roman" w:hAnsi="Times New Roman" w:cs="Times New Roman"/>
+          <w:lang w:val="en-CA"/>
+        </w:rPr>
+        <w:t xml:space="preserve"> </w:t>
+      </w:r>
+      <w:r>
+        <w:rPr>
+          <w:rFonts w:ascii="Times New Roman" w:hAnsi="Times New Roman" w:cs="Times New Roman"/>
+          <w:lang w:val="en-CA"/>
+        </w:rPr>
+        <w:t>by 0.6</w:t>
+      </w:r>
+      <w:r>
+        <w:rPr>
+          <w:rFonts w:ascii="Times New Roman" w:hAnsi="Times New Roman" w:cs="Times New Roman"/>
+          <w:lang w:val="en-CA"/>
+        </w:rPr>
+        <w:t>7</w:t>
+      </w:r>
+      <w:r>
+        <w:rPr>
+          <w:rFonts w:ascii="Times New Roman" w:hAnsi="Times New Roman" w:cs="Times New Roman"/>
+          <w:lang w:val="en-CA"/>
+        </w:rPr>
+        <w:t xml:space="preserve"> ± 0.0</w:t>
+      </w:r>
+      <w:r>
+        <w:rPr>
+          <w:rFonts w:ascii="Times New Roman" w:hAnsi="Times New Roman" w:cs="Times New Roman"/>
+          <w:lang w:val="en-CA"/>
+        </w:rPr>
+        <w:t>9</w:t>
+      </w:r>
+      <w:r>
+        <w:rPr>
+          <w:rFonts w:ascii="Times New Roman" w:hAnsi="Times New Roman" w:cs="Times New Roman"/>
+          <w:lang w:val="en-CA"/>
+        </w:rPr>
+        <w:t xml:space="preserve"> </w:t>
+      </w:r>
+      <w:proofErr w:type="spellStart"/>
+      <w:r>
+        <w:rPr>
+          <w:rFonts w:ascii="Times New Roman" w:hAnsi="Times New Roman" w:cs="Times New Roman"/>
+          <w:lang w:val="en-CA"/>
+        </w:rPr>
+        <w:t>μM</w:t>
+      </w:r>
+      <w:proofErr w:type="spellEnd"/>
+      <w:r>
+        <w:rPr>
+          <w:rFonts w:ascii="Times New Roman" w:hAnsi="Times New Roman" w:cs="Times New Roman"/>
+          <w:lang w:val="en-CA"/>
+        </w:rPr>
+        <w:t>/kg</w:t>
+      </w:r>
+      <w:r>
+        <w:rPr>
+          <w:rFonts w:ascii="Times New Roman" w:hAnsi="Times New Roman" w:cs="Times New Roman"/>
+          <w:lang w:val="en-CA"/>
+        </w:rPr>
+        <w:t>/m</w:t>
+      </w:r>
+      <w:r>
+        <w:rPr>
+          <w:rFonts w:ascii="Times New Roman" w:hAnsi="Times New Roman" w:cs="Times New Roman"/>
+          <w:vertAlign w:val="superscript"/>
+          <w:lang w:val="en-CA"/>
+        </w:rPr>
+        <w:t>2</w:t>
+      </w:r>
+      <w:r>
+        <w:rPr>
+          <w:rFonts w:ascii="Times New Roman" w:hAnsi="Times New Roman" w:cs="Times New Roman"/>
+          <w:lang w:val="en-CA"/>
+        </w:rPr>
+        <w:t xml:space="preserve"> kelp biomass</w:t>
+      </w:r>
+      <w:r>
+        <w:rPr>
+          <w:rFonts w:ascii="Times New Roman" w:hAnsi="Times New Roman" w:cs="Times New Roman"/>
+          <w:lang w:val="en-CA"/>
+        </w:rPr>
+        <w:t xml:space="preserve"> </w:t>
+      </w:r>
+      <w:r>
+        <w:rPr>
+          <w:rFonts w:ascii="Times New Roman" w:hAnsi="Times New Roman" w:cs="Times New Roman"/>
+          <w:lang w:val="en-CA"/>
+        </w:rPr>
+        <w:t>(</w:t>
+      </w:r>
+      <w:r>
+        <w:rPr>
+          <w:rFonts w:ascii="Times New Roman" w:hAnsi="Times New Roman" w:cs="Times New Roman"/>
+          <w:lang w:val="en-CA"/>
+        </w:rPr>
+        <w:t>p &lt; 0.001), tide exchange (</w:t>
+      </w:r>
+      <w:r>
+        <w:rPr>
+          <w:rFonts w:ascii="Times New Roman" w:hAnsi="Times New Roman" w:cs="Times New Roman"/>
+          <w:lang w:val="en-CA"/>
+        </w:rPr>
+        <w:t>0.4</w:t>
+      </w:r>
+      <w:r>
+        <w:rPr>
+          <w:rFonts w:ascii="Times New Roman" w:hAnsi="Times New Roman" w:cs="Times New Roman"/>
+          <w:lang w:val="en-CA"/>
+        </w:rPr>
+        <w:t>2</w:t>
+      </w:r>
+      <w:r>
+        <w:rPr>
+          <w:rFonts w:ascii="Times New Roman" w:hAnsi="Times New Roman" w:cs="Times New Roman"/>
+          <w:lang w:val="en-CA"/>
+        </w:rPr>
+        <w:t xml:space="preserve"> ± 0.1</w:t>
+      </w:r>
+      <w:r>
+        <w:rPr>
+          <w:rFonts w:ascii="Times New Roman" w:hAnsi="Times New Roman" w:cs="Times New Roman"/>
+          <w:lang w:val="en-CA"/>
+        </w:rPr>
+        <w:t>2</w:t>
+      </w:r>
+      <w:r>
+        <w:rPr>
+          <w:rFonts w:ascii="Times New Roman" w:hAnsi="Times New Roman" w:cs="Times New Roman"/>
+          <w:lang w:val="en-CA"/>
+        </w:rPr>
+        <w:t xml:space="preserve"> </w:t>
+      </w:r>
+      <w:proofErr w:type="spellStart"/>
+      <w:r>
+        <w:rPr>
+          <w:rFonts w:ascii="Times New Roman" w:hAnsi="Times New Roman" w:cs="Times New Roman"/>
+          <w:lang w:val="en-CA"/>
+        </w:rPr>
+        <w:t>μM</w:t>
+      </w:r>
+      <w:proofErr w:type="spellEnd"/>
+      <w:r>
+        <w:rPr>
+          <w:rFonts w:ascii="Times New Roman" w:hAnsi="Times New Roman" w:cs="Times New Roman"/>
+          <w:lang w:val="en-CA"/>
+        </w:rPr>
+        <w:t>/m/s</w:t>
+      </w:r>
+      <w:r>
+        <w:rPr>
+          <w:rFonts w:ascii="Times New Roman" w:hAnsi="Times New Roman" w:cs="Times New Roman"/>
+          <w:lang w:val="en-CA"/>
+        </w:rPr>
+        <w:t xml:space="preserve">, </w:t>
+      </w:r>
+      <w:r>
+        <w:rPr>
+          <w:rFonts w:ascii="Times New Roman" w:hAnsi="Times New Roman" w:cs="Times New Roman"/>
+          <w:lang w:val="en-CA"/>
+        </w:rPr>
+        <w:t>p &lt; 0.001</w:t>
+      </w:r>
+      <w:r>
+        <w:rPr>
+          <w:rFonts w:ascii="Times New Roman" w:hAnsi="Times New Roman" w:cs="Times New Roman"/>
+          <w:lang w:val="en-CA"/>
+        </w:rPr>
+        <w:t>), and animal biomass (</w:t>
+      </w:r>
+      <w:r>
+        <w:rPr>
+          <w:rFonts w:ascii="Times New Roman" w:hAnsi="Times New Roman" w:cs="Times New Roman"/>
+          <w:lang w:val="en-CA"/>
+        </w:rPr>
+        <w:t>0.00</w:t>
       </w:r>
       <w:r>
         <w:rPr>
@@ -13279,6 +13540,394 @@
           <w:rFonts w:ascii="Times New Roman" w:hAnsi="Times New Roman" w:cs="Times New Roman"/>
           <w:lang w:val="en-CA"/>
         </w:rPr>
+        <w:t xml:space="preserve"> ± 0.002 </w:t>
+      </w:r>
+      <w:proofErr w:type="spellStart"/>
+      <w:r>
+        <w:rPr>
+          <w:rFonts w:ascii="Times New Roman" w:hAnsi="Times New Roman" w:cs="Times New Roman"/>
+          <w:lang w:val="en-CA"/>
+        </w:rPr>
+        <w:t>μM</w:t>
+      </w:r>
+      <w:proofErr w:type="spellEnd"/>
+      <w:r>
+        <w:rPr>
+          <w:rFonts w:ascii="Times New Roman" w:hAnsi="Times New Roman" w:cs="Times New Roman"/>
+          <w:lang w:val="en-CA"/>
+        </w:rPr>
+        <w:t>/kg animal biomass</w:t>
+      </w:r>
+      <w:r>
+        <w:rPr>
+          <w:rFonts w:ascii="Times New Roman" w:hAnsi="Times New Roman" w:cs="Times New Roman"/>
+          <w:lang w:val="en-CA"/>
+        </w:rPr>
+        <w:t>, p</w:t>
+      </w:r>
+      <w:r>
+        <w:rPr>
+          <w:rFonts w:ascii="Times New Roman" w:hAnsi="Times New Roman" w:cs="Times New Roman"/>
+          <w:lang w:val="en-CA"/>
+        </w:rPr>
+        <w:t xml:space="preserve"> =</w:t>
+      </w:r>
+      <w:r>
+        <w:rPr>
+          <w:rFonts w:ascii="Times New Roman" w:hAnsi="Times New Roman" w:cs="Times New Roman"/>
+          <w:lang w:val="en-CA"/>
+        </w:rPr>
+        <w:t xml:space="preserve"> 0.0</w:t>
+      </w:r>
+      <w:r>
+        <w:rPr>
+          <w:rFonts w:ascii="Times New Roman" w:hAnsi="Times New Roman" w:cs="Times New Roman"/>
+          <w:lang w:val="en-CA"/>
+        </w:rPr>
+        <w:t>0</w:t>
+      </w:r>
+      <w:r>
+        <w:rPr>
+          <w:rFonts w:ascii="Times New Roman" w:hAnsi="Times New Roman" w:cs="Times New Roman"/>
+          <w:lang w:val="en-CA"/>
+        </w:rPr>
+        <w:t>4</w:t>
+      </w:r>
+      <w:r>
+        <w:rPr>
+          <w:rFonts w:ascii="Times New Roman" w:hAnsi="Times New Roman" w:cs="Times New Roman"/>
+          <w:lang w:val="en-CA"/>
+        </w:rPr>
+        <w:t xml:space="preserve">, </w:t>
+      </w:r>
+      <w:r>
+        <w:rPr>
+          <w:rFonts w:ascii="Times New Roman" w:hAnsi="Times New Roman" w:cs="Times New Roman"/>
+          <w:highlight w:val="green"/>
+          <w:lang w:val="en-CA"/>
+        </w:rPr>
+        <w:t xml:space="preserve">Fig. </w:t>
+      </w:r>
+      <w:r>
+        <w:rPr>
+          <w:rFonts w:ascii="Times New Roman" w:hAnsi="Times New Roman" w:cs="Times New Roman"/>
+          <w:highlight w:val="green"/>
+          <w:lang w:val="en-CA"/>
+        </w:rPr>
+        <w:t>4</w:t>
+      </w:r>
+      <w:r>
+        <w:rPr>
+          <w:rFonts w:ascii="Times New Roman" w:hAnsi="Times New Roman" w:cs="Times New Roman"/>
+          <w:highlight w:val="green"/>
+          <w:lang w:val="en-CA"/>
+        </w:rPr>
+        <w:t>a, b</w:t>
+      </w:r>
+      <w:r>
+        <w:rPr>
+          <w:rFonts w:ascii="Times New Roman" w:hAnsi="Times New Roman" w:cs="Times New Roman"/>
+          <w:lang w:val="en-CA"/>
+        </w:rPr>
+        <w:t xml:space="preserve">). </w:t>
+      </w:r>
+      <w:r>
+        <w:rPr>
+          <w:rFonts w:ascii="Times New Roman" w:hAnsi="Times New Roman" w:cs="Times New Roman"/>
+          <w:lang w:val="en-CA"/>
+        </w:rPr>
+        <w:t>Ammonium concentrations</w:t>
+      </w:r>
+      <w:r>
+        <w:rPr>
+          <w:rFonts w:ascii="Times New Roman" w:hAnsi="Times New Roman" w:cs="Times New Roman"/>
+          <w:lang w:val="en-CA"/>
+        </w:rPr>
+        <w:t xml:space="preserve"> </w:t>
+      </w:r>
+      <w:r>
+        <w:rPr>
+          <w:rFonts w:ascii="Times New Roman" w:hAnsi="Times New Roman" w:cs="Times New Roman"/>
+          <w:lang w:val="en-CA"/>
+        </w:rPr>
+        <w:t xml:space="preserve">did not vary between samples taken 5 m apart at the </w:t>
+      </w:r>
+      <w:r>
+        <w:rPr>
+          <w:rFonts w:ascii="Times New Roman" w:hAnsi="Times New Roman" w:cs="Times New Roman"/>
+          <w:lang w:val="en-CA"/>
+        </w:rPr>
+        <w:t>no</w:t>
+      </w:r>
+      <w:r>
+        <w:rPr>
+          <w:rFonts w:ascii="Times New Roman" w:hAnsi="Times New Roman" w:cs="Times New Roman"/>
+          <w:lang w:val="en-CA"/>
+        </w:rPr>
+        <w:t>-</w:t>
+      </w:r>
+      <w:r>
+        <w:rPr>
+          <w:rFonts w:ascii="Times New Roman" w:hAnsi="Times New Roman" w:cs="Times New Roman"/>
+          <w:lang w:val="en-CA"/>
+        </w:rPr>
+        <w:t>kelp control site</w:t>
+      </w:r>
+      <w:r>
+        <w:rPr>
+          <w:rFonts w:ascii="Times New Roman" w:hAnsi="Times New Roman" w:cs="Times New Roman"/>
+          <w:lang w:val="en-CA"/>
+        </w:rPr>
+        <w:t>s</w:t>
+      </w:r>
+      <w:r>
+        <w:rPr>
+          <w:rFonts w:ascii="Times New Roman" w:hAnsi="Times New Roman" w:cs="Times New Roman"/>
+          <w:lang w:val="en-CA"/>
+        </w:rPr>
+        <w:t xml:space="preserve"> (</w:t>
+      </w:r>
+      <w:r>
+        <w:rPr>
+          <w:rFonts w:ascii="Times New Roman" w:hAnsi="Times New Roman" w:cs="Times New Roman"/>
+          <w:lang w:val="en-CA"/>
+        </w:rPr>
+        <w:t>- 0</w:t>
+      </w:r>
+      <w:r>
+        <w:rPr>
+          <w:rFonts w:ascii="Times New Roman" w:hAnsi="Times New Roman" w:cs="Times New Roman"/>
+          <w:lang w:val="en-CA"/>
+        </w:rPr>
+        <w:t>.10</w:t>
+      </w:r>
+      <w:r>
+        <w:rPr>
+          <w:rFonts w:ascii="Times New Roman" w:hAnsi="Times New Roman" w:cs="Times New Roman"/>
+          <w:lang w:val="en-CA"/>
+        </w:rPr>
+        <w:t xml:space="preserve"> ± 0.</w:t>
+      </w:r>
+      <w:r>
+        <w:rPr>
+          <w:rFonts w:ascii="Times New Roman" w:hAnsi="Times New Roman" w:cs="Times New Roman"/>
+          <w:lang w:val="en-CA"/>
+        </w:rPr>
+        <w:t>0</w:t>
+      </w:r>
+      <w:r>
+        <w:rPr>
+          <w:rFonts w:ascii="Times New Roman" w:hAnsi="Times New Roman" w:cs="Times New Roman"/>
+          <w:lang w:val="en-CA"/>
+        </w:rPr>
+        <w:t>7</w:t>
+      </w:r>
+      <w:r>
+        <w:rPr>
+          <w:rFonts w:ascii="Times New Roman" w:hAnsi="Times New Roman" w:cs="Times New Roman"/>
+          <w:lang w:val="en-CA"/>
+        </w:rPr>
+        <w:t xml:space="preserve"> </w:t>
+      </w:r>
+      <w:proofErr w:type="spellStart"/>
+      <w:r>
+        <w:rPr>
+          <w:rFonts w:ascii="Times New Roman" w:hAnsi="Times New Roman" w:cs="Times New Roman"/>
+          <w:lang w:val="en-CA"/>
+        </w:rPr>
+        <w:t>μM</w:t>
+      </w:r>
+      <w:proofErr w:type="spellEnd"/>
+      <w:r>
+        <w:rPr>
+          <w:rFonts w:ascii="Times New Roman" w:hAnsi="Times New Roman" w:cs="Times New Roman"/>
+          <w:lang w:val="en-CA"/>
+        </w:rPr>
+        <w:t>, p = 0.</w:t>
+      </w:r>
+      <w:r>
+        <w:rPr>
+          <w:rFonts w:ascii="Times New Roman" w:hAnsi="Times New Roman" w:cs="Times New Roman"/>
+          <w:lang w:val="en-CA"/>
+        </w:rPr>
+        <w:t>17</w:t>
+      </w:r>
+      <w:r>
+        <w:rPr>
+          <w:rFonts w:ascii="Times New Roman" w:hAnsi="Times New Roman" w:cs="Times New Roman"/>
+          <w:lang w:val="en-CA"/>
+        </w:rPr>
+        <w:t xml:space="preserve">, </w:t>
+      </w:r>
+      <w:r>
+        <w:rPr>
+          <w:rFonts w:ascii="Times New Roman" w:hAnsi="Times New Roman" w:cs="Times New Roman"/>
+          <w:highlight w:val="green"/>
+          <w:lang w:val="en-CA"/>
+        </w:rPr>
+        <w:t>Fig. 4a</w:t>
+      </w:r>
+      <w:r>
+        <w:rPr>
+          <w:rFonts w:ascii="Times New Roman" w:hAnsi="Times New Roman" w:cs="Times New Roman"/>
+          <w:lang w:val="en-CA"/>
+        </w:rPr>
+        <w:t xml:space="preserve">). </w:t>
+      </w:r>
+      <w:r>
+        <w:rPr>
+          <w:rFonts w:ascii="Times New Roman" w:hAnsi="Times New Roman" w:cs="Times New Roman"/>
+          <w:lang w:val="en-CA"/>
+        </w:rPr>
+        <w:t>The difference in NH</w:t>
+      </w:r>
+      <w:r>
+        <w:rPr>
+          <w:rFonts w:ascii="Cambria Math" w:hAnsi="Cambria Math" w:cs="Cambria Math"/>
+          <w:lang w:val="en-CA"/>
+        </w:rPr>
+        <w:t>₄⁺</w:t>
+      </w:r>
+      <w:r>
+        <w:rPr>
+          <w:rFonts w:ascii="Times New Roman" w:hAnsi="Times New Roman" w:cs="Times New Roman"/>
+          <w:lang w:val="en-CA"/>
+        </w:rPr>
+        <w:t xml:space="preserve"> concentration in vs out of kelp forests</w:t>
+      </w:r>
+      <w:r>
+        <w:rPr>
+          <w:rFonts w:ascii="Times New Roman" w:hAnsi="Times New Roman" w:cs="Times New Roman"/>
+          <w:lang w:val="en-CA"/>
+        </w:rPr>
+        <w:t xml:space="preserve"> </w:t>
+      </w:r>
+      <w:r>
+        <w:rPr>
+          <w:rFonts w:ascii="Times New Roman" w:hAnsi="Times New Roman" w:cs="Times New Roman"/>
+          <w:lang w:val="en-CA"/>
+        </w:rPr>
+        <w:t xml:space="preserve">decreased with </w:t>
+      </w:r>
+      <w:r>
+        <w:rPr>
+          <w:rFonts w:ascii="Times New Roman" w:hAnsi="Times New Roman" w:cs="Times New Roman"/>
+          <w:lang w:val="en-CA"/>
+        </w:rPr>
+        <w:t>Shannon diversity (- 0.</w:t>
+      </w:r>
+      <w:r>
+        <w:rPr>
+          <w:rFonts w:ascii="Times New Roman" w:hAnsi="Times New Roman" w:cs="Times New Roman"/>
+          <w:lang w:val="en-CA"/>
+        </w:rPr>
+        <w:t>3</w:t>
+      </w:r>
+      <w:r>
+        <w:rPr>
+          <w:rFonts w:ascii="Times New Roman" w:hAnsi="Times New Roman" w:cs="Times New Roman"/>
+          <w:lang w:val="en-CA"/>
+        </w:rPr>
+        <w:t>9</w:t>
+      </w:r>
+      <w:r>
+        <w:rPr>
+          <w:rFonts w:ascii="Times New Roman" w:hAnsi="Times New Roman" w:cs="Times New Roman"/>
+          <w:lang w:val="en-CA"/>
+        </w:rPr>
+        <w:t xml:space="preserve"> ± 0.</w:t>
+      </w:r>
+      <w:r>
+        <w:rPr>
+          <w:rFonts w:ascii="Times New Roman" w:hAnsi="Times New Roman" w:cs="Times New Roman"/>
+          <w:lang w:val="en-CA"/>
+        </w:rPr>
+        <w:t>1</w:t>
+      </w:r>
+      <w:r>
+        <w:rPr>
+          <w:rFonts w:ascii="Times New Roman" w:hAnsi="Times New Roman" w:cs="Times New Roman"/>
+          <w:lang w:val="en-CA"/>
+        </w:rPr>
+        <w:t>0</w:t>
+      </w:r>
+      <w:r>
+        <w:rPr>
+          <w:rFonts w:ascii="Times New Roman" w:hAnsi="Times New Roman" w:cs="Times New Roman"/>
+          <w:lang w:val="en-CA"/>
+        </w:rPr>
+        <w:t xml:space="preserve"> </w:t>
+      </w:r>
+      <w:proofErr w:type="spellStart"/>
+      <w:r>
+        <w:rPr>
+          <w:rFonts w:ascii="Times New Roman" w:hAnsi="Times New Roman" w:cs="Times New Roman"/>
+          <w:lang w:val="en-CA"/>
+        </w:rPr>
+        <w:t>μM</w:t>
+      </w:r>
+      <w:proofErr w:type="spellEnd"/>
+      <w:r>
+        <w:rPr>
+          <w:rFonts w:ascii="Times New Roman" w:hAnsi="Times New Roman" w:cs="Times New Roman"/>
+          <w:lang w:val="en-CA"/>
+        </w:rPr>
+        <w:t>/</w:t>
+      </w:r>
+      <w:r>
+        <w:rPr>
+          <w:rFonts w:ascii="Times New Roman" w:hAnsi="Times New Roman" w:cs="Times New Roman"/>
+          <w:lang w:val="en-CA"/>
+        </w:rPr>
+        <w:t xml:space="preserve">diversity </w:t>
+      </w:r>
+      <w:r>
+        <w:rPr>
+          <w:rFonts w:ascii="Times New Roman" w:hAnsi="Times New Roman" w:cs="Times New Roman"/>
+          <w:lang w:val="en-CA"/>
+        </w:rPr>
+        <w:t>index unit</w:t>
+      </w:r>
+      <w:r>
+        <w:rPr>
+          <w:rFonts w:ascii="Times New Roman" w:hAnsi="Times New Roman" w:cs="Times New Roman"/>
+          <w:lang w:val="en-CA"/>
+        </w:rPr>
+        <w:t xml:space="preserve">, p &lt; 0.001) and </w:t>
+      </w:r>
+      <w:r>
+        <w:rPr>
+          <w:rFonts w:ascii="Times New Roman" w:hAnsi="Times New Roman" w:cs="Times New Roman"/>
+          <w:lang w:val="en-CA"/>
+        </w:rPr>
+        <w:t xml:space="preserve">there was </w:t>
+      </w:r>
+      <w:r>
+        <w:rPr>
+          <w:rFonts w:ascii="Times New Roman" w:hAnsi="Times New Roman" w:cs="Times New Roman"/>
+          <w:lang w:val="en-CA"/>
+        </w:rPr>
+        <w:t>a weakly positive</w:t>
+      </w:r>
+      <w:r>
+        <w:rPr>
+          <w:rFonts w:ascii="Times New Roman" w:hAnsi="Times New Roman" w:cs="Times New Roman"/>
+          <w:lang w:val="en-CA"/>
+        </w:rPr>
+        <w:t xml:space="preserve"> effect of survey depth (0.0</w:t>
+      </w:r>
+      <w:r>
+        <w:rPr>
+          <w:rFonts w:ascii="Times New Roman" w:hAnsi="Times New Roman" w:cs="Times New Roman"/>
+          <w:lang w:val="en-CA"/>
+        </w:rPr>
+        <w:t>5</w:t>
+      </w:r>
+      <w:r>
+        <w:rPr>
+          <w:rFonts w:ascii="Times New Roman" w:hAnsi="Times New Roman" w:cs="Times New Roman"/>
+          <w:lang w:val="en-CA"/>
+        </w:rPr>
         <w:t xml:space="preserve"> ± 0.0</w:t>
       </w:r>
       <w:r>
@@ -13286,6 +13935,50 @@
           <w:rFonts w:ascii="Times New Roman" w:hAnsi="Times New Roman" w:cs="Times New Roman"/>
           <w:lang w:val="en-CA"/>
         </w:rPr>
+        <w:t>2</w:t>
+      </w:r>
+      <w:r>
+        <w:rPr>
+          <w:rFonts w:ascii="Times New Roman" w:hAnsi="Times New Roman" w:cs="Times New Roman"/>
+          <w:lang w:val="en-CA"/>
+        </w:rPr>
+        <w:t xml:space="preserve"> </w:t>
+      </w:r>
+      <w:proofErr w:type="spellStart"/>
+      <w:r>
+        <w:rPr>
+          <w:rFonts w:ascii="Times New Roman" w:hAnsi="Times New Roman" w:cs="Times New Roman"/>
+          <w:lang w:val="en-CA"/>
+        </w:rPr>
+        <w:t>μM</w:t>
+      </w:r>
+      <w:proofErr w:type="spellEnd"/>
+      <w:r>
+        <w:rPr>
+          <w:rFonts w:ascii="Times New Roman" w:hAnsi="Times New Roman" w:cs="Times New Roman"/>
+          <w:lang w:val="en-CA"/>
+        </w:rPr>
+        <w:t>/m</w:t>
+      </w:r>
+      <w:r>
+        <w:rPr>
+          <w:rFonts w:ascii="Times New Roman" w:hAnsi="Times New Roman" w:cs="Times New Roman"/>
+          <w:lang w:val="en-CA"/>
+        </w:rPr>
+        <w:t>, p = 0.</w:t>
+      </w:r>
+      <w:r>
+        <w:rPr>
+          <w:rFonts w:ascii="Times New Roman" w:hAnsi="Times New Roman" w:cs="Times New Roman"/>
+          <w:lang w:val="en-CA"/>
+        </w:rPr>
+        <w:t>0</w:t>
+      </w:r>
+      <w:r>
+        <w:rPr>
+          <w:rFonts w:ascii="Times New Roman" w:hAnsi="Times New Roman" w:cs="Times New Roman"/>
+          <w:lang w:val="en-CA"/>
+        </w:rPr>
         <w:t>3</w:t>
       </w:r>
       <w:r>
@@ -13293,8 +13986,164 @@
           <w:rFonts w:ascii="Times New Roman" w:hAnsi="Times New Roman" w:cs="Times New Roman"/>
           <w:lang w:val="en-CA"/>
         </w:rPr>
+        <w:t>) on ∆ NH</w:t>
+      </w:r>
+      <w:r>
+        <w:rPr>
+          <w:rFonts w:ascii="Cambria Math" w:hAnsi="Cambria Math" w:cs="Cambria Math"/>
+          <w:lang w:val="en-CA"/>
+        </w:rPr>
+        <w:t>₄⁺</w:t>
+      </w:r>
+      <w:r>
+        <w:rPr>
+          <w:rFonts w:ascii="Times New Roman" w:hAnsi="Times New Roman" w:cs="Times New Roman"/>
+          <w:lang w:val="en-CA"/>
+        </w:rPr>
+        <w:t xml:space="preserve"> (</w:t>
+      </w:r>
+      <w:r>
+        <w:rPr>
+          <w:rFonts w:ascii="Times New Roman" w:hAnsi="Times New Roman" w:cs="Times New Roman"/>
+          <w:highlight w:val="green"/>
+          <w:lang w:val="en-CA"/>
+        </w:rPr>
+        <w:t>Fig. 4a</w:t>
+      </w:r>
+      <w:r>
+        <w:rPr>
+          <w:rFonts w:ascii="Times New Roman" w:hAnsi="Times New Roman" w:cs="Times New Roman"/>
+          <w:lang w:val="en-CA"/>
+        </w:rPr>
+        <w:t>)</w:t>
+      </w:r>
+      <w:r>
+        <w:rPr>
+          <w:rFonts w:ascii="Times New Roman" w:hAnsi="Times New Roman" w:cs="Times New Roman"/>
+          <w:lang w:val="en-CA"/>
+        </w:rPr>
+        <w:t>. We found evidence of a positive interaction between kelp forest biomass and tide exchange,</w:t>
+      </w:r>
+      <w:r>
+        <w:rPr>
+          <w:rFonts w:ascii="Times New Roman" w:hAnsi="Times New Roman" w:cs="Times New Roman"/>
+          <w:lang w:val="en-CA"/>
+        </w:rPr>
+        <w:t xml:space="preserve"> whereby</w:t>
+      </w:r>
+      <w:r>
+        <w:rPr>
+          <w:rFonts w:ascii="Times New Roman" w:hAnsi="Times New Roman" w:cs="Times New Roman"/>
+          <w:lang w:val="en-CA"/>
+        </w:rPr>
+        <w:t xml:space="preserve"> the positive effect of kelp biomass on</w:t>
+      </w:r>
+      <w:r>
+        <w:rPr>
+          <w:rFonts w:ascii="Times New Roman" w:hAnsi="Times New Roman" w:cs="Times New Roman"/>
+          <w:lang w:val="en-CA"/>
+        </w:rPr>
         <w:t xml:space="preserve"> </w:t>
       </w:r>
+      <w:r>
+        <w:rPr>
+          <w:rFonts w:ascii="Times New Roman" w:hAnsi="Times New Roman" w:cs="Times New Roman"/>
+          <w:lang w:val="en-CA"/>
+        </w:rPr>
+        <w:t>∆ NH</w:t>
+      </w:r>
+      <w:r>
+        <w:rPr>
+          <w:rFonts w:ascii="Cambria Math" w:hAnsi="Cambria Math" w:cs="Cambria Math"/>
+          <w:lang w:val="en-CA"/>
+        </w:rPr>
+        <w:t>₄⁺</w:t>
+      </w:r>
+      <w:r>
+        <w:rPr>
+          <w:rFonts w:ascii="Times New Roman" w:hAnsi="Times New Roman" w:cs="Times New Roman"/>
+          <w:lang w:val="en-CA"/>
+        </w:rPr>
+        <w:t xml:space="preserve"> </w:t>
+      </w:r>
+      <w:r>
+        <w:rPr>
+          <w:rFonts w:ascii="Times New Roman" w:hAnsi="Times New Roman" w:cs="Times New Roman"/>
+          <w:lang w:val="en-CA"/>
+        </w:rPr>
+        <w:t xml:space="preserve">increased </w:t>
+      </w:r>
+      <w:r>
+        <w:rPr>
+          <w:rFonts w:ascii="Times New Roman" w:hAnsi="Times New Roman" w:cs="Times New Roman"/>
+          <w:lang w:val="en-CA"/>
+        </w:rPr>
+        <w:t>with</w:t>
+      </w:r>
+      <w:r>
+        <w:rPr>
+          <w:rFonts w:ascii="Times New Roman" w:hAnsi="Times New Roman" w:cs="Times New Roman"/>
+          <w:lang w:val="en-CA"/>
+        </w:rPr>
+        <w:t xml:space="preserve"> tide exchange</w:t>
+      </w:r>
+      <w:r>
+        <w:rPr>
+          <w:rFonts w:ascii="Times New Roman" w:hAnsi="Times New Roman" w:cs="Times New Roman"/>
+          <w:lang w:val="en-CA"/>
+        </w:rPr>
+        <w:t xml:space="preserve"> </w:t>
+      </w:r>
+      <w:r>
+        <w:rPr>
+          <w:rFonts w:ascii="Times New Roman" w:hAnsi="Times New Roman" w:cs="Times New Roman"/>
+          <w:lang w:val="en-CA"/>
+        </w:rPr>
+        <w:t>(</w:t>
+      </w:r>
+      <w:r>
+        <w:rPr>
+          <w:rFonts w:ascii="Times New Roman" w:hAnsi="Times New Roman" w:cs="Times New Roman"/>
+          <w:lang w:val="en-CA"/>
+        </w:rPr>
+        <w:t>2</w:t>
+      </w:r>
+      <w:r>
+        <w:rPr>
+          <w:rFonts w:ascii="Times New Roman" w:hAnsi="Times New Roman" w:cs="Times New Roman"/>
+          <w:lang w:val="en-CA"/>
+        </w:rPr>
+        <w:t>.</w:t>
+      </w:r>
+      <w:r>
+        <w:rPr>
+          <w:rFonts w:ascii="Times New Roman" w:hAnsi="Times New Roman" w:cs="Times New Roman"/>
+          <w:lang w:val="en-CA"/>
+        </w:rPr>
+        <w:t>63</w:t>
+      </w:r>
+      <w:r>
+        <w:rPr>
+          <w:rFonts w:ascii="Times New Roman" w:hAnsi="Times New Roman" w:cs="Times New Roman"/>
+          <w:lang w:val="en-CA"/>
+        </w:rPr>
+        <w:t xml:space="preserve"> ± 0.</w:t>
+      </w:r>
+      <w:r>
+        <w:rPr>
+          <w:rFonts w:ascii="Times New Roman" w:hAnsi="Times New Roman" w:cs="Times New Roman"/>
+          <w:lang w:val="en-CA"/>
+        </w:rPr>
+        <w:t>59</w:t>
+      </w:r>
+      <w:r>
+        <w:rPr>
+          <w:rFonts w:ascii="Times New Roman" w:hAnsi="Times New Roman" w:cs="Times New Roman"/>
+          <w:lang w:val="en-CA"/>
+        </w:rPr>
+        <w:t xml:space="preserve"> </w:t>
+      </w:r>
+      <w:commentRangeStart w:id="76"/>
       <w:proofErr w:type="spellStart"/>
       <w:r>
         <w:rPr>
@@ -13309,926 +14158,14 @@
           <w:rFonts w:ascii="Times New Roman" w:hAnsi="Times New Roman" w:cs="Times New Roman"/>
           <w:lang w:val="en-CA"/>
         </w:rPr>
-        <w:t xml:space="preserve">, </w:t>
-      </w:r>
-      <w:r>
-        <w:rPr>
-          <w:rFonts w:ascii="Times New Roman" w:hAnsi="Times New Roman" w:cs="Times New Roman"/>
-          <w:lang w:val="en-CA"/>
-        </w:rPr>
-        <w:t>p &lt; 0.001) and bull kelp forests (0.</w:t>
-      </w:r>
-      <w:r>
-        <w:rPr>
-          <w:rFonts w:ascii="Times New Roman" w:hAnsi="Times New Roman" w:cs="Times New Roman"/>
-          <w:lang w:val="en-CA"/>
-        </w:rPr>
-        <w:t>42</w:t>
-      </w:r>
-      <w:r>
-        <w:rPr>
-          <w:rFonts w:ascii="Times New Roman" w:hAnsi="Times New Roman" w:cs="Times New Roman"/>
-          <w:lang w:val="en-CA"/>
-        </w:rPr>
-        <w:t xml:space="preserve"> ± </w:t>
-      </w:r>
-      <w:r>
-        <w:rPr>
-          <w:rFonts w:ascii="Times New Roman" w:hAnsi="Times New Roman" w:cs="Times New Roman"/>
-          <w:lang w:val="en-CA"/>
-        </w:rPr>
-        <w:t>0.06</w:t>
-      </w:r>
-      <w:r>
-        <w:rPr>
-          <w:rFonts w:ascii="Times New Roman" w:hAnsi="Times New Roman" w:cs="Times New Roman"/>
-          <w:lang w:val="en-CA"/>
-        </w:rPr>
-        <w:t xml:space="preserve"> </w:t>
-      </w:r>
-      <w:proofErr w:type="spellStart"/>
-      <w:r>
-        <w:rPr>
-          <w:rFonts w:ascii="Times New Roman" w:hAnsi="Times New Roman" w:cs="Times New Roman"/>
-          <w:lang w:val="en-CA"/>
-        </w:rPr>
-        <w:t>μM</w:t>
-      </w:r>
-      <w:proofErr w:type="spellEnd"/>
-      <w:r>
-        <w:rPr>
-          <w:rFonts w:ascii="Times New Roman" w:hAnsi="Times New Roman" w:cs="Times New Roman"/>
-          <w:lang w:val="en-CA"/>
-        </w:rPr>
-        <w:t>, p &lt; 0.001)</w:t>
-      </w:r>
-      <w:r>
-        <w:rPr>
-          <w:rFonts w:ascii="Times New Roman" w:hAnsi="Times New Roman" w:cs="Times New Roman"/>
-          <w:lang w:val="en-CA"/>
-        </w:rPr>
-        <w:t xml:space="preserve">. </w:t>
-      </w:r>
-      <w:r>
-        <w:rPr>
-          <w:rFonts w:ascii="Times New Roman" w:hAnsi="Times New Roman" w:cs="Times New Roman"/>
-          <w:lang w:val="en-CA"/>
-        </w:rPr>
-        <w:t xml:space="preserve">The ‘excess’ </w:t>
-      </w:r>
-      <w:r>
-        <w:rPr>
-          <w:rFonts w:ascii="Times New Roman" w:hAnsi="Times New Roman" w:cs="Times New Roman"/>
-          <w:lang w:val="en-CA"/>
-        </w:rPr>
-        <w:t>NH</w:t>
-      </w:r>
-      <w:r>
-        <w:rPr>
-          <w:rFonts w:ascii="Cambria Math" w:hAnsi="Cambria Math" w:cs="Cambria Math"/>
-          <w:lang w:val="en-CA"/>
-        </w:rPr>
-        <w:t>₄⁺</w:t>
-      </w:r>
-      <w:r>
-        <w:rPr>
-          <w:rFonts w:ascii="Times New Roman" w:hAnsi="Times New Roman" w:cs="Times New Roman"/>
-          <w:lang w:val="en-CA"/>
-        </w:rPr>
-        <w:t xml:space="preserve"> </w:t>
-      </w:r>
-      <w:r>
-        <w:rPr>
-          <w:rFonts w:ascii="Times New Roman" w:hAnsi="Times New Roman" w:cs="Times New Roman"/>
-          <w:lang w:val="en-CA"/>
-        </w:rPr>
-        <w:t>concentration inside kelp forests</w:t>
-      </w:r>
-      <w:r>
-        <w:rPr>
-          <w:rFonts w:ascii="Times New Roman" w:hAnsi="Times New Roman" w:cs="Times New Roman"/>
-          <w:lang w:val="en-CA"/>
-        </w:rPr>
-        <w:t xml:space="preserve"> increased with kelp forest biomass</w:t>
-      </w:r>
-      <w:r>
-        <w:rPr>
-          <w:rFonts w:ascii="Times New Roman" w:hAnsi="Times New Roman" w:cs="Times New Roman"/>
-          <w:lang w:val="en-CA"/>
-        </w:rPr>
-        <w:t xml:space="preserve"> </w:t>
-      </w:r>
-      <w:r>
-        <w:rPr>
-          <w:rFonts w:ascii="Times New Roman" w:hAnsi="Times New Roman" w:cs="Times New Roman"/>
-          <w:lang w:val="en-CA"/>
-        </w:rPr>
-        <w:t>by 0.6</w:t>
-      </w:r>
-      <w:r>
-        <w:rPr>
-          <w:rFonts w:ascii="Times New Roman" w:hAnsi="Times New Roman" w:cs="Times New Roman"/>
-          <w:lang w:val="en-CA"/>
-        </w:rPr>
-        <w:t>7</w:t>
-      </w:r>
-      <w:r>
-        <w:rPr>
-          <w:rFonts w:ascii="Times New Roman" w:hAnsi="Times New Roman" w:cs="Times New Roman"/>
-          <w:lang w:val="en-CA"/>
-        </w:rPr>
-        <w:t xml:space="preserve"> ± 0.0</w:t>
-      </w:r>
-      <w:r>
-        <w:rPr>
-          <w:rFonts w:ascii="Times New Roman" w:hAnsi="Times New Roman" w:cs="Times New Roman"/>
-          <w:lang w:val="en-CA"/>
-        </w:rPr>
-        <w:t>9</w:t>
-      </w:r>
-      <w:r>
-        <w:rPr>
-          <w:rFonts w:ascii="Times New Roman" w:hAnsi="Times New Roman" w:cs="Times New Roman"/>
-          <w:lang w:val="en-CA"/>
-        </w:rPr>
-        <w:t xml:space="preserve"> </w:t>
-      </w:r>
-      <w:proofErr w:type="spellStart"/>
-      <w:r>
-        <w:rPr>
-          <w:rFonts w:ascii="Times New Roman" w:hAnsi="Times New Roman" w:cs="Times New Roman"/>
-          <w:lang w:val="en-CA"/>
-        </w:rPr>
-        <w:t>μM</w:t>
-      </w:r>
-      <w:proofErr w:type="spellEnd"/>
-      <w:r>
-        <w:rPr>
-          <w:rFonts w:ascii="Times New Roman" w:hAnsi="Times New Roman" w:cs="Times New Roman"/>
-          <w:lang w:val="en-CA"/>
-        </w:rPr>
-        <w:t>/kg</w:t>
-      </w:r>
-      <w:r>
-        <w:rPr>
-          <w:rFonts w:ascii="Times New Roman" w:hAnsi="Times New Roman" w:cs="Times New Roman"/>
-          <w:lang w:val="en-CA"/>
-        </w:rPr>
-        <w:t>/m</w:t>
-      </w:r>
-      <w:r>
-        <w:rPr>
-          <w:rFonts w:ascii="Times New Roman" w:hAnsi="Times New Roman" w:cs="Times New Roman"/>
-          <w:vertAlign w:val="superscript"/>
-          <w:lang w:val="en-CA"/>
-        </w:rPr>
-        <w:t>2</w:t>
-      </w:r>
-      <w:r>
-        <w:rPr>
-          <w:rFonts w:ascii="Times New Roman" w:hAnsi="Times New Roman" w:cs="Times New Roman"/>
-          <w:lang w:val="en-CA"/>
-        </w:rPr>
-        <w:t xml:space="preserve"> kelp biomass</w:t>
-      </w:r>
-      <w:r>
-        <w:rPr>
-          <w:rFonts w:ascii="Times New Roman" w:hAnsi="Times New Roman" w:cs="Times New Roman"/>
-          <w:lang w:val="en-CA"/>
-        </w:rPr>
-        <w:t xml:space="preserve"> </w:t>
-      </w:r>
-      <w:r>
-        <w:rPr>
-          <w:rFonts w:ascii="Times New Roman" w:hAnsi="Times New Roman" w:cs="Times New Roman"/>
-          <w:lang w:val="en-CA"/>
-        </w:rPr>
-        <w:t>(</w:t>
-      </w:r>
-      <w:r>
-        <w:rPr>
-          <w:rFonts w:ascii="Times New Roman" w:hAnsi="Times New Roman" w:cs="Times New Roman"/>
-          <w:lang w:val="en-CA"/>
-        </w:rPr>
-        <w:t>p &lt; 0.001), tide exchange (</w:t>
-      </w:r>
-      <w:r>
-        <w:rPr>
-          <w:rFonts w:ascii="Times New Roman" w:hAnsi="Times New Roman" w:cs="Times New Roman"/>
-          <w:lang w:val="en-CA"/>
-        </w:rPr>
-        <w:t>0.4</w:t>
-      </w:r>
-      <w:r>
-        <w:rPr>
-          <w:rFonts w:ascii="Times New Roman" w:hAnsi="Times New Roman" w:cs="Times New Roman"/>
-          <w:lang w:val="en-CA"/>
-        </w:rPr>
-        <w:t>2</w:t>
-      </w:r>
-      <w:r>
-        <w:rPr>
-          <w:rFonts w:ascii="Times New Roman" w:hAnsi="Times New Roman" w:cs="Times New Roman"/>
-          <w:lang w:val="en-CA"/>
-        </w:rPr>
-        <w:t xml:space="preserve"> ± 0.1</w:t>
-      </w:r>
-      <w:r>
-        <w:rPr>
-          <w:rFonts w:ascii="Times New Roman" w:hAnsi="Times New Roman" w:cs="Times New Roman"/>
-          <w:lang w:val="en-CA"/>
-        </w:rPr>
-        <w:t>2</w:t>
-      </w:r>
-      <w:r>
-        <w:rPr>
-          <w:rFonts w:ascii="Times New Roman" w:hAnsi="Times New Roman" w:cs="Times New Roman"/>
-          <w:lang w:val="en-CA"/>
-        </w:rPr>
-        <w:t xml:space="preserve"> </w:t>
-      </w:r>
-      <w:proofErr w:type="spellStart"/>
-      <w:r>
-        <w:rPr>
-          <w:rFonts w:ascii="Times New Roman" w:hAnsi="Times New Roman" w:cs="Times New Roman"/>
-          <w:lang w:val="en-CA"/>
-        </w:rPr>
-        <w:t>μM</w:t>
-      </w:r>
-      <w:proofErr w:type="spellEnd"/>
-      <w:r>
-        <w:rPr>
-          <w:rFonts w:ascii="Times New Roman" w:hAnsi="Times New Roman" w:cs="Times New Roman"/>
-          <w:lang w:val="en-CA"/>
-        </w:rPr>
-        <w:t>/m/s</w:t>
-      </w:r>
-      <w:r>
-        <w:rPr>
-          <w:rFonts w:ascii="Times New Roman" w:hAnsi="Times New Roman" w:cs="Times New Roman"/>
-          <w:lang w:val="en-CA"/>
-        </w:rPr>
-        <w:t xml:space="preserve">, </w:t>
-      </w:r>
-      <w:r>
-        <w:rPr>
-          <w:rFonts w:ascii="Times New Roman" w:hAnsi="Times New Roman" w:cs="Times New Roman"/>
-          <w:lang w:val="en-CA"/>
-        </w:rPr>
-        <w:t>p &lt; 0.001</w:t>
-      </w:r>
-      <w:r>
-        <w:rPr>
-          <w:rFonts w:ascii="Times New Roman" w:hAnsi="Times New Roman" w:cs="Times New Roman"/>
-          <w:lang w:val="en-CA"/>
-        </w:rPr>
-        <w:t>), and animal biomass (</w:t>
-      </w:r>
-      <w:r>
-        <w:rPr>
-          <w:rFonts w:ascii="Times New Roman" w:hAnsi="Times New Roman" w:cs="Times New Roman"/>
-          <w:lang w:val="en-CA"/>
-        </w:rPr>
-        <w:t>0.00</w:t>
-      </w:r>
-      <w:r>
-        <w:rPr>
-          <w:rFonts w:ascii="Times New Roman" w:hAnsi="Times New Roman" w:cs="Times New Roman"/>
-          <w:lang w:val="en-CA"/>
-        </w:rPr>
-        <w:t>5</w:t>
-      </w:r>
-      <w:r>
-        <w:rPr>
-          <w:rFonts w:ascii="Times New Roman" w:hAnsi="Times New Roman" w:cs="Times New Roman"/>
-          <w:lang w:val="en-CA"/>
-        </w:rPr>
-        <w:t xml:space="preserve"> ± 0.002 </w:t>
-      </w:r>
-      <w:proofErr w:type="spellStart"/>
-      <w:r>
-        <w:rPr>
-          <w:rFonts w:ascii="Times New Roman" w:hAnsi="Times New Roman" w:cs="Times New Roman"/>
-          <w:lang w:val="en-CA"/>
-        </w:rPr>
-        <w:t>μM</w:t>
-      </w:r>
-      <w:proofErr w:type="spellEnd"/>
-      <w:r>
-        <w:rPr>
-          <w:rFonts w:ascii="Times New Roman" w:hAnsi="Times New Roman" w:cs="Times New Roman"/>
-          <w:lang w:val="en-CA"/>
-        </w:rPr>
-        <w:t>/kg animal biomass</w:t>
-      </w:r>
-      <w:r>
-        <w:rPr>
-          <w:rFonts w:ascii="Times New Roman" w:hAnsi="Times New Roman" w:cs="Times New Roman"/>
-          <w:lang w:val="en-CA"/>
-        </w:rPr>
-        <w:t>, p</w:t>
-      </w:r>
-      <w:r>
-        <w:rPr>
-          <w:rFonts w:ascii="Times New Roman" w:hAnsi="Times New Roman" w:cs="Times New Roman"/>
-          <w:lang w:val="en-CA"/>
-        </w:rPr>
-        <w:t xml:space="preserve"> =</w:t>
-      </w:r>
-      <w:r>
-        <w:rPr>
-          <w:rFonts w:ascii="Times New Roman" w:hAnsi="Times New Roman" w:cs="Times New Roman"/>
-          <w:lang w:val="en-CA"/>
-        </w:rPr>
-        <w:t xml:space="preserve"> 0.0</w:t>
-      </w:r>
-      <w:r>
-        <w:rPr>
-          <w:rFonts w:ascii="Times New Roman" w:hAnsi="Times New Roman" w:cs="Times New Roman"/>
-          <w:lang w:val="en-CA"/>
-        </w:rPr>
-        <w:t>0</w:t>
-      </w:r>
-      <w:r>
-        <w:rPr>
-          <w:rFonts w:ascii="Times New Roman" w:hAnsi="Times New Roman" w:cs="Times New Roman"/>
-          <w:lang w:val="en-CA"/>
-        </w:rPr>
-        <w:t>4</w:t>
-      </w:r>
-      <w:r>
-        <w:rPr>
-          <w:rFonts w:ascii="Times New Roman" w:hAnsi="Times New Roman" w:cs="Times New Roman"/>
-          <w:lang w:val="en-CA"/>
-        </w:rPr>
-        <w:t xml:space="preserve">, </w:t>
-      </w:r>
-      <w:r>
-        <w:rPr>
-          <w:rFonts w:ascii="Times New Roman" w:hAnsi="Times New Roman" w:cs="Times New Roman"/>
-          <w:highlight w:val="green"/>
-          <w:lang w:val="en-CA"/>
-        </w:rPr>
-        <w:t xml:space="preserve">Fig. </w:t>
-      </w:r>
-      <w:r>
-        <w:rPr>
-          <w:rFonts w:ascii="Times New Roman" w:hAnsi="Times New Roman" w:cs="Times New Roman"/>
-          <w:highlight w:val="green"/>
-          <w:lang w:val="en-CA"/>
-        </w:rPr>
-        <w:t>4</w:t>
-      </w:r>
-      <w:r>
-        <w:rPr>
-          <w:rFonts w:ascii="Times New Roman" w:hAnsi="Times New Roman" w:cs="Times New Roman"/>
-          <w:highlight w:val="green"/>
-          <w:lang w:val="en-CA"/>
-        </w:rPr>
-        <w:t>a, b</w:t>
-      </w:r>
-      <w:r>
-        <w:rPr>
-          <w:rFonts w:ascii="Times New Roman" w:hAnsi="Times New Roman" w:cs="Times New Roman"/>
-          <w:lang w:val="en-CA"/>
-        </w:rPr>
-        <w:t xml:space="preserve">). </w:t>
-      </w:r>
-      <w:r>
-        <w:rPr>
-          <w:rFonts w:ascii="Times New Roman" w:hAnsi="Times New Roman" w:cs="Times New Roman"/>
-          <w:lang w:val="en-CA"/>
-        </w:rPr>
-        <w:t>Ammonium concentrations</w:t>
-      </w:r>
-      <w:r>
-        <w:rPr>
-          <w:rFonts w:ascii="Times New Roman" w:hAnsi="Times New Roman" w:cs="Times New Roman"/>
-          <w:lang w:val="en-CA"/>
-        </w:rPr>
-        <w:t xml:space="preserve"> </w:t>
-      </w:r>
-      <w:r>
-        <w:rPr>
-          <w:rFonts w:ascii="Times New Roman" w:hAnsi="Times New Roman" w:cs="Times New Roman"/>
-          <w:lang w:val="en-CA"/>
-        </w:rPr>
-        <w:t xml:space="preserve">did not vary between samples taken 5 m apart at the </w:t>
-      </w:r>
-      <w:r>
-        <w:rPr>
-          <w:rFonts w:ascii="Times New Roman" w:hAnsi="Times New Roman" w:cs="Times New Roman"/>
-          <w:lang w:val="en-CA"/>
-        </w:rPr>
-        <w:t>no</w:t>
-      </w:r>
-      <w:r>
-        <w:rPr>
-          <w:rFonts w:ascii="Times New Roman" w:hAnsi="Times New Roman" w:cs="Times New Roman"/>
-          <w:lang w:val="en-CA"/>
-        </w:rPr>
-        <w:t>-</w:t>
-      </w:r>
-      <w:r>
-        <w:rPr>
-          <w:rFonts w:ascii="Times New Roman" w:hAnsi="Times New Roman" w:cs="Times New Roman"/>
-          <w:lang w:val="en-CA"/>
-        </w:rPr>
-        <w:t>kelp control site</w:t>
-      </w:r>
-      <w:r>
-        <w:rPr>
-          <w:rFonts w:ascii="Times New Roman" w:hAnsi="Times New Roman" w:cs="Times New Roman"/>
-          <w:lang w:val="en-CA"/>
-        </w:rPr>
-        <w:t>s</w:t>
-      </w:r>
-      <w:r>
-        <w:rPr>
-          <w:rFonts w:ascii="Times New Roman" w:hAnsi="Times New Roman" w:cs="Times New Roman"/>
-          <w:lang w:val="en-CA"/>
-        </w:rPr>
-        <w:t xml:space="preserve"> (</w:t>
-      </w:r>
-      <w:r>
-        <w:rPr>
-          <w:rFonts w:ascii="Times New Roman" w:hAnsi="Times New Roman" w:cs="Times New Roman"/>
-          <w:lang w:val="en-CA"/>
-        </w:rPr>
-        <w:t>- 0</w:t>
-      </w:r>
-      <w:r>
-        <w:rPr>
-          <w:rFonts w:ascii="Times New Roman" w:hAnsi="Times New Roman" w:cs="Times New Roman"/>
-          <w:lang w:val="en-CA"/>
-        </w:rPr>
-        <w:t>.10</w:t>
-      </w:r>
-      <w:r>
-        <w:rPr>
-          <w:rFonts w:ascii="Times New Roman" w:hAnsi="Times New Roman" w:cs="Times New Roman"/>
-          <w:lang w:val="en-CA"/>
-        </w:rPr>
-        <w:t xml:space="preserve"> ± 0.</w:t>
-      </w:r>
-      <w:r>
-        <w:rPr>
-          <w:rFonts w:ascii="Times New Roman" w:hAnsi="Times New Roman" w:cs="Times New Roman"/>
-          <w:lang w:val="en-CA"/>
-        </w:rPr>
-        <w:t>0</w:t>
-      </w:r>
-      <w:r>
-        <w:rPr>
-          <w:rFonts w:ascii="Times New Roman" w:hAnsi="Times New Roman" w:cs="Times New Roman"/>
-          <w:lang w:val="en-CA"/>
-        </w:rPr>
-        <w:t>7</w:t>
-      </w:r>
-      <w:r>
-        <w:rPr>
-          <w:rFonts w:ascii="Times New Roman" w:hAnsi="Times New Roman" w:cs="Times New Roman"/>
-          <w:lang w:val="en-CA"/>
-        </w:rPr>
-        <w:t xml:space="preserve"> </w:t>
-      </w:r>
-      <w:proofErr w:type="spellStart"/>
-      <w:r>
-        <w:rPr>
-          <w:rFonts w:ascii="Times New Roman" w:hAnsi="Times New Roman" w:cs="Times New Roman"/>
-          <w:lang w:val="en-CA"/>
-        </w:rPr>
-        <w:t>μM</w:t>
-      </w:r>
-      <w:proofErr w:type="spellEnd"/>
-      <w:r>
-        <w:rPr>
-          <w:rFonts w:ascii="Times New Roman" w:hAnsi="Times New Roman" w:cs="Times New Roman"/>
-          <w:lang w:val="en-CA"/>
-        </w:rPr>
-        <w:t>, p = 0.</w:t>
-      </w:r>
-      <w:r>
-        <w:rPr>
-          <w:rFonts w:ascii="Times New Roman" w:hAnsi="Times New Roman" w:cs="Times New Roman"/>
-          <w:lang w:val="en-CA"/>
-        </w:rPr>
-        <w:t>17</w:t>
-      </w:r>
-      <w:r>
-        <w:rPr>
-          <w:rFonts w:ascii="Times New Roman" w:hAnsi="Times New Roman" w:cs="Times New Roman"/>
-          <w:lang w:val="en-CA"/>
-        </w:rPr>
-        <w:t xml:space="preserve">, </w:t>
-      </w:r>
-      <w:r>
-        <w:rPr>
-          <w:rFonts w:ascii="Times New Roman" w:hAnsi="Times New Roman" w:cs="Times New Roman"/>
-          <w:highlight w:val="green"/>
-          <w:lang w:val="en-CA"/>
-        </w:rPr>
-        <w:t>Fig. 4a</w:t>
-      </w:r>
-      <w:r>
-        <w:rPr>
-          <w:rFonts w:ascii="Times New Roman" w:hAnsi="Times New Roman" w:cs="Times New Roman"/>
-          <w:lang w:val="en-CA"/>
-        </w:rPr>
-        <w:t xml:space="preserve">). </w:t>
-      </w:r>
-      <w:r>
-        <w:rPr>
-          <w:rFonts w:ascii="Times New Roman" w:hAnsi="Times New Roman" w:cs="Times New Roman"/>
-          <w:lang w:val="en-CA"/>
-        </w:rPr>
-        <w:t>The difference in NH</w:t>
-      </w:r>
-      <w:r>
-        <w:rPr>
-          <w:rFonts w:ascii="Cambria Math" w:hAnsi="Cambria Math" w:cs="Cambria Math"/>
-          <w:lang w:val="en-CA"/>
-        </w:rPr>
-        <w:t>₄⁺</w:t>
-      </w:r>
-      <w:r>
-        <w:rPr>
-          <w:rFonts w:ascii="Times New Roman" w:hAnsi="Times New Roman" w:cs="Times New Roman"/>
-          <w:lang w:val="en-CA"/>
-        </w:rPr>
-        <w:t xml:space="preserve"> concentration in vs out of kelp forests</w:t>
-      </w:r>
-      <w:r>
-        <w:rPr>
-          <w:rFonts w:ascii="Times New Roman" w:hAnsi="Times New Roman" w:cs="Times New Roman"/>
-          <w:lang w:val="en-CA"/>
-        </w:rPr>
-        <w:t xml:space="preserve"> </w:t>
-      </w:r>
-      <w:r>
-        <w:rPr>
-          <w:rFonts w:ascii="Times New Roman" w:hAnsi="Times New Roman" w:cs="Times New Roman"/>
-          <w:lang w:val="en-CA"/>
-        </w:rPr>
-        <w:t xml:space="preserve">decreased with </w:t>
-      </w:r>
-      <w:r>
-        <w:rPr>
-          <w:rFonts w:ascii="Times New Roman" w:hAnsi="Times New Roman" w:cs="Times New Roman"/>
-          <w:lang w:val="en-CA"/>
-        </w:rPr>
-        <w:t>Shannon diversity (- 0.</w:t>
-      </w:r>
-      <w:r>
-        <w:rPr>
-          <w:rFonts w:ascii="Times New Roman" w:hAnsi="Times New Roman" w:cs="Times New Roman"/>
-          <w:lang w:val="en-CA"/>
-        </w:rPr>
-        <w:t>3</w:t>
-      </w:r>
-      <w:r>
-        <w:rPr>
-          <w:rFonts w:ascii="Times New Roman" w:hAnsi="Times New Roman" w:cs="Times New Roman"/>
-          <w:lang w:val="en-CA"/>
-        </w:rPr>
-        <w:t>9</w:t>
-      </w:r>
-      <w:r>
-        <w:rPr>
-          <w:rFonts w:ascii="Times New Roman" w:hAnsi="Times New Roman" w:cs="Times New Roman"/>
-          <w:lang w:val="en-CA"/>
-        </w:rPr>
-        <w:t xml:space="preserve"> ± 0.</w:t>
-      </w:r>
-      <w:r>
-        <w:rPr>
-          <w:rFonts w:ascii="Times New Roman" w:hAnsi="Times New Roman" w:cs="Times New Roman"/>
-          <w:lang w:val="en-CA"/>
-        </w:rPr>
-        <w:t>1</w:t>
-      </w:r>
-      <w:r>
-        <w:rPr>
-          <w:rFonts w:ascii="Times New Roman" w:hAnsi="Times New Roman" w:cs="Times New Roman"/>
-          <w:lang w:val="en-CA"/>
-        </w:rPr>
-        <w:t>0</w:t>
-      </w:r>
-      <w:r>
-        <w:rPr>
-          <w:rFonts w:ascii="Times New Roman" w:hAnsi="Times New Roman" w:cs="Times New Roman"/>
-          <w:lang w:val="en-CA"/>
-        </w:rPr>
-        <w:t xml:space="preserve"> </w:t>
-      </w:r>
-      <w:proofErr w:type="spellStart"/>
-      <w:r>
-        <w:rPr>
-          <w:rFonts w:ascii="Times New Roman" w:hAnsi="Times New Roman" w:cs="Times New Roman"/>
-          <w:lang w:val="en-CA"/>
-        </w:rPr>
-        <w:t>μM</w:t>
-      </w:r>
-      <w:proofErr w:type="spellEnd"/>
-      <w:r>
-        <w:rPr>
-          <w:rFonts w:ascii="Times New Roman" w:hAnsi="Times New Roman" w:cs="Times New Roman"/>
-          <w:lang w:val="en-CA"/>
-        </w:rPr>
-        <w:t>/</w:t>
-      </w:r>
-      <w:r>
-        <w:rPr>
-          <w:rFonts w:ascii="Times New Roman" w:hAnsi="Times New Roman" w:cs="Times New Roman"/>
-          <w:lang w:val="en-CA"/>
-        </w:rPr>
-        <w:t xml:space="preserve">diversity </w:t>
-      </w:r>
-      <w:r>
-        <w:rPr>
-          <w:rFonts w:ascii="Times New Roman" w:hAnsi="Times New Roman" w:cs="Times New Roman"/>
-          <w:lang w:val="en-CA"/>
-        </w:rPr>
-        <w:t>index unit</w:t>
-      </w:r>
-      <w:r>
-        <w:rPr>
-          <w:rFonts w:ascii="Times New Roman" w:hAnsi="Times New Roman" w:cs="Times New Roman"/>
-          <w:lang w:val="en-CA"/>
-        </w:rPr>
-        <w:t xml:space="preserve">, p &lt; 0.001) and </w:t>
-      </w:r>
-      <w:r>
-        <w:rPr>
-          <w:rFonts w:ascii="Times New Roman" w:hAnsi="Times New Roman" w:cs="Times New Roman"/>
-          <w:lang w:val="en-CA"/>
-        </w:rPr>
-        <w:t xml:space="preserve">there was </w:t>
-      </w:r>
-      <w:r>
-        <w:rPr>
-          <w:rFonts w:ascii="Times New Roman" w:hAnsi="Times New Roman" w:cs="Times New Roman"/>
-          <w:lang w:val="en-CA"/>
-        </w:rPr>
-        <w:t>a weakly positive</w:t>
-      </w:r>
-      <w:r>
-        <w:rPr>
-          <w:rFonts w:ascii="Times New Roman" w:hAnsi="Times New Roman" w:cs="Times New Roman"/>
-          <w:lang w:val="en-CA"/>
-        </w:rPr>
-        <w:t xml:space="preserve"> effect of survey depth (0.0</w:t>
-      </w:r>
-      <w:r>
-        <w:rPr>
-          <w:rFonts w:ascii="Times New Roman" w:hAnsi="Times New Roman" w:cs="Times New Roman"/>
-          <w:lang w:val="en-CA"/>
-        </w:rPr>
-        <w:t>5</w:t>
-      </w:r>
-      <w:r>
-        <w:rPr>
-          <w:rFonts w:ascii="Times New Roman" w:hAnsi="Times New Roman" w:cs="Times New Roman"/>
-          <w:lang w:val="en-CA"/>
-        </w:rPr>
-        <w:t xml:space="preserve"> ± 0.0</w:t>
-      </w:r>
-      <w:r>
-        <w:rPr>
-          <w:rFonts w:ascii="Times New Roman" w:hAnsi="Times New Roman" w:cs="Times New Roman"/>
-          <w:lang w:val="en-CA"/>
-        </w:rPr>
-        <w:t>2</w:t>
-      </w:r>
-      <w:r>
-        <w:rPr>
-          <w:rFonts w:ascii="Times New Roman" w:hAnsi="Times New Roman" w:cs="Times New Roman"/>
-          <w:lang w:val="en-CA"/>
-        </w:rPr>
-        <w:t xml:space="preserve"> </w:t>
-      </w:r>
-      <w:proofErr w:type="spellStart"/>
-      <w:r>
-        <w:rPr>
-          <w:rFonts w:ascii="Times New Roman" w:hAnsi="Times New Roman" w:cs="Times New Roman"/>
-          <w:lang w:val="en-CA"/>
-        </w:rPr>
-        <w:t>μM</w:t>
-      </w:r>
-      <w:proofErr w:type="spellEnd"/>
-      <w:r>
-        <w:rPr>
-          <w:rFonts w:ascii="Times New Roman" w:hAnsi="Times New Roman" w:cs="Times New Roman"/>
-          <w:lang w:val="en-CA"/>
-        </w:rPr>
-        <w:t>/m</w:t>
-      </w:r>
-      <w:r>
-        <w:rPr>
-          <w:rFonts w:ascii="Times New Roman" w:hAnsi="Times New Roman" w:cs="Times New Roman"/>
-          <w:lang w:val="en-CA"/>
-        </w:rPr>
-        <w:t>, p = 0.</w:t>
-      </w:r>
-      <w:r>
-        <w:rPr>
-          <w:rFonts w:ascii="Times New Roman" w:hAnsi="Times New Roman" w:cs="Times New Roman"/>
-          <w:lang w:val="en-CA"/>
-        </w:rPr>
-        <w:t>0</w:t>
-      </w:r>
-      <w:r>
-        <w:rPr>
-          <w:rFonts w:ascii="Times New Roman" w:hAnsi="Times New Roman" w:cs="Times New Roman"/>
-          <w:lang w:val="en-CA"/>
-        </w:rPr>
-        <w:t>3</w:t>
-      </w:r>
-      <w:r>
-        <w:rPr>
-          <w:rFonts w:ascii="Times New Roman" w:hAnsi="Times New Roman" w:cs="Times New Roman"/>
-          <w:lang w:val="en-CA"/>
-        </w:rPr>
-        <w:t>) on ∆ NH</w:t>
-      </w:r>
-      <w:r>
-        <w:rPr>
-          <w:rFonts w:ascii="Cambria Math" w:hAnsi="Cambria Math" w:cs="Cambria Math"/>
-          <w:lang w:val="en-CA"/>
-        </w:rPr>
-        <w:t>₄⁺</w:t>
-      </w:r>
-      <w:r>
-        <w:rPr>
-          <w:rFonts w:ascii="Times New Roman" w:hAnsi="Times New Roman" w:cs="Times New Roman"/>
-          <w:lang w:val="en-CA"/>
-        </w:rPr>
-        <w:t xml:space="preserve"> (</w:t>
-      </w:r>
-      <w:r>
-        <w:rPr>
-          <w:rFonts w:ascii="Times New Roman" w:hAnsi="Times New Roman" w:cs="Times New Roman"/>
-          <w:highlight w:val="green"/>
-          <w:lang w:val="en-CA"/>
-        </w:rPr>
-        <w:t>Fig. 4a</w:t>
-      </w:r>
-      <w:r>
-        <w:rPr>
-          <w:rFonts w:ascii="Times New Roman" w:hAnsi="Times New Roman" w:cs="Times New Roman"/>
-          <w:lang w:val="en-CA"/>
-        </w:rPr>
-        <w:t>)</w:t>
-      </w:r>
-      <w:r>
-        <w:rPr>
-          <w:rFonts w:ascii="Times New Roman" w:hAnsi="Times New Roman" w:cs="Times New Roman"/>
-          <w:lang w:val="en-CA"/>
-        </w:rPr>
-        <w:t>. We found evidence of a positive interaction between kelp forest biomass and tide exchange,</w:t>
-      </w:r>
-      <w:r>
-        <w:rPr>
-          <w:rFonts w:ascii="Times New Roman" w:hAnsi="Times New Roman" w:cs="Times New Roman"/>
-          <w:lang w:val="en-CA"/>
-        </w:rPr>
-        <w:t xml:space="preserve"> whereby</w:t>
-      </w:r>
-      <w:r>
-        <w:rPr>
-          <w:rFonts w:ascii="Times New Roman" w:hAnsi="Times New Roman" w:cs="Times New Roman"/>
-          <w:lang w:val="en-CA"/>
-        </w:rPr>
-        <w:t xml:space="preserve"> the positive effect of kelp biomass on</w:t>
-      </w:r>
-      <w:r>
-        <w:rPr>
-          <w:rFonts w:ascii="Times New Roman" w:hAnsi="Times New Roman" w:cs="Times New Roman"/>
-          <w:lang w:val="en-CA"/>
-        </w:rPr>
-        <w:t xml:space="preserve"> </w:t>
-      </w:r>
-      <w:r>
-        <w:rPr>
-          <w:rFonts w:ascii="Times New Roman" w:hAnsi="Times New Roman" w:cs="Times New Roman"/>
-          <w:lang w:val="en-CA"/>
-        </w:rPr>
-        <w:t>∆ NH</w:t>
-      </w:r>
-      <w:r>
-        <w:rPr>
-          <w:rFonts w:ascii="Cambria Math" w:hAnsi="Cambria Math" w:cs="Cambria Math"/>
-          <w:lang w:val="en-CA"/>
-        </w:rPr>
-        <w:t>₄⁺</w:t>
-      </w:r>
-      <w:r>
-        <w:rPr>
-          <w:rFonts w:ascii="Times New Roman" w:hAnsi="Times New Roman" w:cs="Times New Roman"/>
-          <w:lang w:val="en-CA"/>
-        </w:rPr>
-        <w:t xml:space="preserve"> </w:t>
-      </w:r>
-      <w:r>
-        <w:rPr>
-          <w:rFonts w:ascii="Times New Roman" w:hAnsi="Times New Roman" w:cs="Times New Roman"/>
-          <w:lang w:val="en-CA"/>
-        </w:rPr>
-        <w:t xml:space="preserve">increased </w:t>
-      </w:r>
-      <w:r>
-        <w:rPr>
-          <w:rFonts w:ascii="Times New Roman" w:hAnsi="Times New Roman" w:cs="Times New Roman"/>
-          <w:lang w:val="en-CA"/>
-        </w:rPr>
-        <w:t>with</w:t>
-      </w:r>
-      <w:r>
-        <w:rPr>
-          <w:rFonts w:ascii="Times New Roman" w:hAnsi="Times New Roman" w:cs="Times New Roman"/>
-          <w:lang w:val="en-CA"/>
-        </w:rPr>
-        <w:t xml:space="preserve"> tide exchange</w:t>
-      </w:r>
-      <w:r>
-        <w:rPr>
-          <w:rFonts w:ascii="Times New Roman" w:hAnsi="Times New Roman" w:cs="Times New Roman"/>
-          <w:lang w:val="en-CA"/>
-        </w:rPr>
-        <w:t xml:space="preserve"> </w:t>
-      </w:r>
-      <w:r>
-        <w:rPr>
-          <w:rFonts w:ascii="Times New Roman" w:hAnsi="Times New Roman" w:cs="Times New Roman"/>
-          <w:lang w:val="en-CA"/>
-        </w:rPr>
-        <w:t>(</w:t>
-      </w:r>
-      <w:r>
-        <w:rPr>
-          <w:rFonts w:ascii="Times New Roman" w:hAnsi="Times New Roman" w:cs="Times New Roman"/>
-          <w:lang w:val="en-CA"/>
-        </w:rPr>
-        <w:t>2</w:t>
-      </w:r>
-      <w:r>
-        <w:rPr>
-          <w:rFonts w:ascii="Times New Roman" w:hAnsi="Times New Roman" w:cs="Times New Roman"/>
-          <w:lang w:val="en-CA"/>
-        </w:rPr>
-        <w:t>.</w:t>
-      </w:r>
-      <w:r>
-        <w:rPr>
-          <w:rFonts w:ascii="Times New Roman" w:hAnsi="Times New Roman" w:cs="Times New Roman"/>
-          <w:lang w:val="en-CA"/>
-        </w:rPr>
-        <w:t>63</w:t>
-      </w:r>
-      <w:r>
-        <w:rPr>
-          <w:rFonts w:ascii="Times New Roman" w:hAnsi="Times New Roman" w:cs="Times New Roman"/>
-          <w:lang w:val="en-CA"/>
-        </w:rPr>
-        <w:t xml:space="preserve"> ± 0.</w:t>
-      </w:r>
-      <w:r>
-        <w:rPr>
-          <w:rFonts w:ascii="Times New Roman" w:hAnsi="Times New Roman" w:cs="Times New Roman"/>
-          <w:lang w:val="en-CA"/>
-        </w:rPr>
-        <w:t>59</w:t>
-      </w:r>
-      <w:r>
-        <w:rPr>
-          <w:rFonts w:ascii="Times New Roman" w:hAnsi="Times New Roman" w:cs="Times New Roman"/>
-          <w:lang w:val="en-CA"/>
-        </w:rPr>
-        <w:t xml:space="preserve"> </w:t>
-      </w:r>
-      <w:commentRangeStart w:id="75"/>
-      <w:proofErr w:type="spellStart"/>
-      <w:r>
-        <w:rPr>
-          <w:rFonts w:ascii="Times New Roman" w:hAnsi="Times New Roman" w:cs="Times New Roman"/>
-          <w:lang w:val="en-CA"/>
-        </w:rPr>
-        <w:t>μM</w:t>
-      </w:r>
-      <w:proofErr w:type="spellEnd"/>
-      <w:r>
-        <w:rPr>
-          <w:rFonts w:ascii="Times New Roman" w:hAnsi="Times New Roman" w:cs="Times New Roman"/>
-          <w:lang w:val="en-CA"/>
-        </w:rPr>
         <w:t>/kg/m</w:t>
       </w:r>
-      <w:commentRangeEnd w:id="75"/>
+      <w:commentRangeEnd w:id="76"/>
       <w:r>
         <w:rPr>
           <w:rStyle w:val="CommentReference"/>
         </w:rPr>
-        <w:commentReference w:id="75"/>
+        <w:commentReference w:id="76"/>
       </w:r>
       <w:r>
         <w:rPr>
@@ -15011,9 +14948,9 @@
           <w:lang w:val="en-CA"/>
         </w:rPr>
       </w:pPr>
-      <w:commentRangeStart w:id="76"/>
       <w:commentRangeStart w:id="77"/>
       <w:commentRangeStart w:id="78"/>
+      <w:commentRangeStart w:id="79"/>
       <w:r>
         <w:rPr>
           <w:rFonts w:ascii="Times New Roman" w:hAnsi="Times New Roman" w:cs="Times New Roman"/>
@@ -15022,7 +14959,7 @@
         </w:rPr>
         <w:t xml:space="preserve">Figure </w:t>
       </w:r>
-      <w:commentRangeEnd w:id="76"/>
+      <w:commentRangeEnd w:id="77"/>
       <w:r>
         <w:rPr>
           <w:rFonts w:ascii="Times New Roman" w:hAnsi="Times New Roman" w:cs="Times New Roman"/>
@@ -15035,21 +14972,21 @@
         <w:rPr>
           <w:rStyle w:val="CommentReference"/>
         </w:rPr>
-        <w:commentReference w:id="76"/>
-      </w:r>
-      <w:commentRangeEnd w:id="77"/>
+        <w:commentReference w:id="77"/>
+      </w:r>
+      <w:commentRangeEnd w:id="78"/>
       <w:r>
         <w:rPr>
           <w:rStyle w:val="CommentReference"/>
         </w:rPr>
-        <w:commentReference w:id="77"/>
-      </w:r>
-      <w:commentRangeEnd w:id="78"/>
+        <w:commentReference w:id="78"/>
+      </w:r>
+      <w:commentRangeEnd w:id="79"/>
       <w:r>
         <w:rPr>
           <w:rStyle w:val="CommentReference"/>
         </w:rPr>
-        <w:commentReference w:id="78"/>
+        <w:commentReference w:id="79"/>
       </w:r>
       <w:r>
         <w:rPr>
@@ -15191,7 +15128,7 @@
         </w:rPr>
         <w:t>.</w:t>
       </w:r>
-      <w:commentRangeStart w:id="79"/>
+      <w:commentRangeStart w:id="80"/>
       <w:r>
         <w:rPr>
           <w:rFonts w:ascii="Times New Roman" w:hAnsi="Times New Roman" w:cs="Times New Roman"/>
@@ -15200,12 +15137,12 @@
         </w:rPr>
         <w:t xml:space="preserve"> </w:t>
       </w:r>
-      <w:commentRangeEnd w:id="79"/>
+      <w:commentRangeEnd w:id="80"/>
       <w:r>
         <w:rPr>
           <w:rStyle w:val="CommentReference"/>
         </w:rPr>
-        <w:commentReference w:id="79"/>
+        <w:commentReference w:id="80"/>
       </w:r>
       <w:r>
         <w:rPr>
@@ -15335,8 +15272,6 @@
           </wp:inline>
         </w:drawing>
       </w:r>
-      <w:bookmarkStart w:id="80" w:name="_GoBack"/>
-      <w:bookmarkEnd w:id="80"/>
     </w:p>
     <w:p>
       <w:pPr>
@@ -40641,7 +40576,7 @@
       </w:r>
     </w:p>
   </w:comment>
-  <w:comment w:id="74" w:author="Em Lim" w:date="2024-05-09T15:36:00Z" w:initials="EL">
+  <w:comment w:id="75" w:author="Em Lim" w:date="2024-05-09T15:36:00Z" w:initials="EL">
     <w:p>
       <w:pPr>
         <w:pStyle w:val="CommentText"/>
@@ -40665,7 +40600,7 @@
       </w:r>
     </w:p>
   </w:comment>
-  <w:comment w:id="75" w:author="Em Lim" w:date="2024-02-26T12:02:00Z" w:initials="EL">
+  <w:comment w:id="76" w:author="Em Lim" w:date="2024-02-26T12:02:00Z" w:initials="EL">
     <w:p>
       <w:pPr>
         <w:pStyle w:val="CommentText"/>
@@ -40681,7 +40616,7 @@
       </w:r>
     </w:p>
   </w:comment>
-  <w:comment w:id="76" w:author="Kieran Cox" w:date="2024-03-21T07:54:00Z" w:initials="KC">
+  <w:comment w:id="77" w:author="Kieran Cox" w:date="2024-03-21T07:54:00Z" w:initials="KC">
     <w:p>
       <w:r>
         <w:rPr>
@@ -40728,7 +40663,7 @@
       </w:r>
     </w:p>
   </w:comment>
-  <w:comment w:id="77" w:author="Kieran Cox" w:date="2024-03-21T08:02:00Z" w:initials="KC">
+  <w:comment w:id="78" w:author="Kieran Cox" w:date="2024-03-21T08:02:00Z" w:initials="KC">
     <w:p>
       <w:r>
         <w:rPr>
@@ -40746,7 +40681,7 @@
       </w:r>
     </w:p>
   </w:comment>
-  <w:comment w:id="78" w:author="Kieran Cox" w:date="2024-03-21T08:03:00Z" w:initials="KC">
+  <w:comment w:id="79" w:author="Kieran Cox" w:date="2024-03-21T08:03:00Z" w:initials="KC">
     <w:p>
       <w:r>
         <w:rPr>
@@ -40764,7 +40699,7 @@
       </w:r>
     </w:p>
   </w:comment>
-  <w:comment w:id="79" w:author="Kieran Cox" w:date="2024-03-21T08:07:00Z" w:initials="KC">
+  <w:comment w:id="80" w:author="Kieran Cox" w:date="2024-03-21T08:07:00Z" w:initials="KC">
     <w:p>
       <w:r>
         <w:rPr>
@@ -42857,7 +42792,7 @@
 </file>
 
 <file path=customXml/itemProps1.xml><?xml version="1.0" encoding="utf-8"?>
-<ds:datastoreItem xmlns:ds="http://schemas.openxmlformats.org/officeDocument/2006/customXml" ds:itemID="{6D515831-5839-124C-8F43-DCF3916A722E}">
+<ds:datastoreItem xmlns:ds="http://schemas.openxmlformats.org/officeDocument/2006/customXml" ds:itemID="{13AF1121-1910-294B-8173-78E82732D7AF}">
   <ds:schemaRefs>
     <ds:schemaRef ds:uri="http://schemas.openxmlformats.org/officeDocument/2006/bibliography"/>
   </ds:schemaRefs>

</xml_diff>